<commit_message>
Actualización de las memorias
</commit_message>
<xml_diff>
--- a/MemoriaGlobal.docx
+++ b/MemoriaGlobal.docx
@@ -1,7 +1,626 @@
 
 <file path=word/document.xml><?xml version="1.0" encoding="utf-8"?>
-<w:document xmlns:mc="http://schemas.openxmlformats.org/markup-compatibility/2006" xmlns:o="urn:schemas-microsoft-com:office:office" xmlns:r="http://schemas.openxmlformats.org/officeDocument/2006/relationships" xmlns:m="http://schemas.openxmlformats.org/officeDocument/2006/math" xmlns:v="urn:schemas-microsoft-com:vml" xmlns:wp="http://schemas.openxmlformats.org/drawingml/2006/wordprocessingDrawing" xmlns:w10="urn:schemas-microsoft-com:office:word" xmlns:w="http://schemas.openxmlformats.org/wordprocessingml/2006/main" xmlns:wne="http://schemas.microsoft.com/office/word/2006/wordml" xmlns:sl="http://schemas.openxmlformats.org/schemaLibrary/2006/main" xmlns:a="http://schemas.openxmlformats.org/drawingml/2006/main" xmlns:pic="http://schemas.openxmlformats.org/drawingml/2006/picture" xmlns:c="http://schemas.openxmlformats.org/drawingml/2006/chart" xmlns:lc="http://schemas.openxmlformats.org/drawingml/2006/lockedCanvas" xmlns:dgm="http://schemas.openxmlformats.org/drawingml/2006/diagram" xmlns:wps="http://schemas.microsoft.com/office/word/2010/wordprocessingShape" xmlns:wpg="http://schemas.microsoft.com/office/word/2010/wordprocessingGroup" xmlns:w14="http://schemas.microsoft.com/office/word/2010/wordml" xmlns:w15="http://schemas.microsoft.com/office/word/2012/wordml">
+<w:document xmlns:wpc="http://schemas.microsoft.com/office/word/2010/wordprocessingCanvas" xmlns:cx="http://schemas.microsoft.com/office/drawing/2014/chartex" xmlns:cx1="http://schemas.microsoft.com/office/drawing/2015/9/8/chartex" xmlns:cx2="http://schemas.microsoft.com/office/drawing/2015/10/21/chartex" xmlns:cx3="http://schemas.microsoft.com/office/drawing/2016/5/9/chartex" xmlns:cx4="http://schemas.microsoft.com/office/drawing/2016/5/10/chartex" xmlns:cx5="http://schemas.microsoft.com/office/drawing/2016/5/11/chartex" xmlns:cx6="http://schemas.microsoft.com/office/drawing/2016/5/12/chartex" xmlns:cx7="http://schemas.microsoft.com/office/drawing/2016/5/13/chartex" xmlns:cx8="http://schemas.microsoft.com/office/drawing/2016/5/14/chartex" xmlns:mc="http://schemas.openxmlformats.org/markup-compatibility/2006" xmlns:aink="http://schemas.microsoft.com/office/drawing/2016/ink" xmlns:am3d="http://schemas.microsoft.com/office/drawing/2017/model3d" xmlns:o="urn:schemas-microsoft-com:office:office" xmlns:r="http://schemas.openxmlformats.org/officeDocument/2006/relationships" xmlns:m="http://schemas.openxmlformats.org/officeDocument/2006/math" xmlns:v="urn:schemas-microsoft-com:vml" xmlns:wp14="http://schemas.microsoft.com/office/word/2010/wordprocessingDrawing" xmlns:wp="http://schemas.openxmlformats.org/drawingml/2006/wordprocessingDrawing" xmlns:w10="urn:schemas-microsoft-com:office:word" xmlns:w="http://schemas.openxmlformats.org/wordprocessingml/2006/main" xmlns:w14="http://schemas.microsoft.com/office/word/2010/wordml" xmlns:w15="http://schemas.microsoft.com/office/word/2012/wordml" xmlns:w16cid="http://schemas.microsoft.com/office/word/2016/wordml/cid" xmlns:w16se="http://schemas.microsoft.com/office/word/2015/wordml/symex" xmlns:wpg="http://schemas.microsoft.com/office/word/2010/wordprocessingGroup" xmlns:wpi="http://schemas.microsoft.com/office/word/2010/wordprocessingInk" xmlns:wne="http://schemas.microsoft.com/office/word/2006/wordml" xmlns:wps="http://schemas.microsoft.com/office/word/2010/wordprocessingShape" mc:Ignorable="w14 w15 w16se w16cid wp14">
   <w:body>
+    <w:sdt>
+      <w:sdtPr>
+        <w:id w:val="-1548759705"/>
+        <w:docPartObj>
+          <w:docPartGallery w:val="Cover Pages"/>
+          <w:docPartUnique/>
+        </w:docPartObj>
+      </w:sdtPr>
+      <w:sdtEndPr>
+        <w:rPr>
+          <w:sz w:val="24"/>
+          <w:szCs w:val="24"/>
+        </w:rPr>
+      </w:sdtEndPr>
+      <w:sdtContent>
+        <w:p>
+          <w:r>
+            <w:rPr>
+              <w:noProof/>
+            </w:rPr>
+            <mc:AlternateContent>
+              <mc:Choice Requires="wps">
+                <w:drawing>
+                  <wp:anchor distT="0" distB="0" distL="114300" distR="114300" simplePos="0" relativeHeight="251659264" behindDoc="0" locked="0" layoutInCell="1" allowOverlap="1" wp14:anchorId="1DEDAFB8" wp14:editId="066EDFBF">
+                    <wp:simplePos x="0" y="0"/>
+                    <wp:positionH relativeFrom="margin">
+                      <wp:posOffset>5162550</wp:posOffset>
+                    </wp:positionH>
+                    <wp:positionV relativeFrom="page">
+                      <wp:posOffset>247650</wp:posOffset>
+                    </wp:positionV>
+                    <wp:extent cx="850547" cy="314325"/>
+                    <wp:effectExtent l="0" t="0" r="6985" b="9525"/>
+                    <wp:wrapNone/>
+                    <wp:docPr id="132" name="Rectangle 132"/>
+                    <wp:cNvGraphicFramePr>
+                      <a:graphicFrameLocks xmlns:a="http://schemas.openxmlformats.org/drawingml/2006/main" noChangeAspect="1"/>
+                    </wp:cNvGraphicFramePr>
+                    <a:graphic xmlns:a="http://schemas.openxmlformats.org/drawingml/2006/main">
+                      <a:graphicData uri="http://schemas.microsoft.com/office/word/2010/wordprocessingShape">
+                        <wps:wsp>
+                          <wps:cNvSpPr>
+                            <a:spLocks noChangeAspect="1"/>
+                          </wps:cNvSpPr>
+                          <wps:spPr>
+                            <a:xfrm>
+                              <a:off x="0" y="0"/>
+                              <a:ext cx="850547" cy="314325"/>
+                            </a:xfrm>
+                            <a:prstGeom prst="rect">
+                              <a:avLst/>
+                            </a:prstGeom>
+                            <a:ln>
+                              <a:noFill/>
+                            </a:ln>
+                          </wps:spPr>
+                          <wps:style>
+                            <a:lnRef idx="2">
+                              <a:schemeClr val="accent1">
+                                <a:shade val="50000"/>
+                              </a:schemeClr>
+                            </a:lnRef>
+                            <a:fillRef idx="1">
+                              <a:schemeClr val="accent1"/>
+                            </a:fillRef>
+                            <a:effectRef idx="0">
+                              <a:schemeClr val="accent1"/>
+                            </a:effectRef>
+                            <a:fontRef idx="minor">
+                              <a:schemeClr val="lt1"/>
+                            </a:fontRef>
+                          </wps:style>
+                          <wps:txbx>
+                            <w:txbxContent>
+                              <w:sdt>
+                                <w:sdtPr>
+                                  <w:rPr>
+                                    <w:color w:val="FFFFFF" w:themeColor="background1"/>
+                                    <w:sz w:val="24"/>
+                                    <w:szCs w:val="24"/>
+                                  </w:rPr>
+                                  <w:alias w:val="Year"/>
+                                  <w:tag w:val=""/>
+                                  <w:id w:val="-785116381"/>
+                                  <w:dataBinding w:prefixMappings="xmlns:ns0='http://schemas.microsoft.com/office/2006/coverPageProps' " w:xpath="/ns0:CoverPageProperties[1]/ns0:PublishDate[1]" w:storeItemID="{55AF091B-3C7A-41E3-B477-F2FDAA23CFDA}"/>
+                                  <w:date>
+                                    <w:dateFormat w:val="yyyy"/>
+                                    <w:lid w:val="en-US"/>
+                                    <w:storeMappedDataAs w:val="dateTime"/>
+                                    <w:calendar w:val="gregorian"/>
+                                  </w:date>
+                                </w:sdtPr>
+                                <w:sdtContent>
+                                  <w:p>
+                                    <w:pPr>
+                                      <w:pStyle w:val="NoSpacing"/>
+                                      <w:jc w:val="right"/>
+                                      <w:rPr>
+                                        <w:color w:val="FFFFFF" w:themeColor="background1"/>
+                                        <w:sz w:val="24"/>
+                                        <w:szCs w:val="24"/>
+                                      </w:rPr>
+                                    </w:pPr>
+                                    <w:r>
+                                      <w:rPr>
+                                        <w:color w:val="FFFFFF" w:themeColor="background1"/>
+                                        <w:sz w:val="24"/>
+                                        <w:szCs w:val="24"/>
+                                      </w:rPr>
+                                      <w:t>2019-2020</w:t>
+                                    </w:r>
+                                  </w:p>
+                                </w:sdtContent>
+                              </w:sdt>
+                            </w:txbxContent>
+                          </wps:txbx>
+                          <wps:bodyPr rot="0" spcFirstLastPara="0" vertOverflow="overflow" horzOverflow="overflow" vert="horz" wrap="square" lIns="45720" tIns="45720" rIns="45720" bIns="45720" numCol="1" spcCol="0" rtlCol="0" fromWordArt="0" anchor="b" anchorCtr="0" forceAA="0" compatLnSpc="1">
+                            <a:prstTxWarp prst="textNoShape">
+                              <a:avLst/>
+                            </a:prstTxWarp>
+                            <a:noAutofit/>
+                          </wps:bodyPr>
+                        </wps:wsp>
+                      </a:graphicData>
+                    </a:graphic>
+                    <wp14:sizeRelH relativeFrom="page">
+                      <wp14:pctWidth>0</wp14:pctWidth>
+                    </wp14:sizeRelH>
+                    <wp14:sizeRelV relativeFrom="page">
+                      <wp14:pctHeight>0</wp14:pctHeight>
+                    </wp14:sizeRelV>
+                  </wp:anchor>
+                </w:drawing>
+              </mc:Choice>
+              <mc:Fallback>
+                <w:pict>
+                  <v:rect w14:anchorId="1DEDAFB8" id="Rectangle 132" o:spid="_x0000_s1026" style="position:absolute;margin-left:406.5pt;margin-top:19.5pt;width:66.95pt;height:24.75pt;z-index:251659264;visibility:visible;mso-wrap-style:square;mso-width-percent:0;mso-height-percent:0;mso-wrap-distance-left:9pt;mso-wrap-distance-top:0;mso-wrap-distance-right:9pt;mso-wrap-distance-bottom:0;mso-position-horizontal:absolute;mso-position-horizontal-relative:margin;mso-position-vertical:absolute;mso-position-vertical-relative:page;mso-width-percent:0;mso-height-percent:0;mso-width-relative:page;mso-height-relative:page;v-text-anchor:bottom" o:gfxdata="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" fillcolor="#4f81bd [3204]" stroked="f" strokeweight="2pt">
+                    <o:lock v:ext="edit" aspectratio="t"/>
+                    <v:textbox inset="3.6pt,,3.6pt">
+                      <w:txbxContent>
+                        <w:sdt>
+                          <w:sdtPr>
+                            <w:rPr>
+                              <w:color w:val="FFFFFF" w:themeColor="background1"/>
+                              <w:sz w:val="24"/>
+                              <w:szCs w:val="24"/>
+                            </w:rPr>
+                            <w:alias w:val="Year"/>
+                            <w:tag w:val=""/>
+                            <w:id w:val="-785116381"/>
+                            <w:dataBinding w:prefixMappings="xmlns:ns0='http://schemas.microsoft.com/office/2006/coverPageProps' " w:xpath="/ns0:CoverPageProperties[1]/ns0:PublishDate[1]" w:storeItemID="{55AF091B-3C7A-41E3-B477-F2FDAA23CFDA}"/>
+                            <w:date>
+                              <w:dateFormat w:val="yyyy"/>
+                              <w:lid w:val="en-US"/>
+                              <w:storeMappedDataAs w:val="dateTime"/>
+                              <w:calendar w:val="gregorian"/>
+                            </w:date>
+                          </w:sdtPr>
+                          <w:sdtContent>
+                            <w:p>
+                              <w:pPr>
+                                <w:pStyle w:val="NoSpacing"/>
+                                <w:jc w:val="right"/>
+                                <w:rPr>
+                                  <w:color w:val="FFFFFF" w:themeColor="background1"/>
+                                  <w:sz w:val="24"/>
+                                  <w:szCs w:val="24"/>
+                                </w:rPr>
+                              </w:pPr>
+                              <w:r>
+                                <w:rPr>
+                                  <w:color w:val="FFFFFF" w:themeColor="background1"/>
+                                  <w:sz w:val="24"/>
+                                  <w:szCs w:val="24"/>
+                                </w:rPr>
+                                <w:t>2019-2020</w:t>
+                              </w:r>
+                            </w:p>
+                          </w:sdtContent>
+                        </w:sdt>
+                      </w:txbxContent>
+                    </v:textbox>
+                    <w10:wrap anchorx="margin" anchory="page"/>
+                  </v:rect>
+                </w:pict>
+              </mc:Fallback>
+            </mc:AlternateContent>
+          </w:r>
+        </w:p>
+        <w:p>
+          <w:pPr>
+            <w:rPr>
+              <w:sz w:val="24"/>
+              <w:szCs w:val="24"/>
+            </w:rPr>
+          </w:pPr>
+          <w:r>
+            <w:rPr>
+              <w:noProof/>
+            </w:rPr>
+            <mc:AlternateContent>
+              <mc:Choice Requires="wps">
+                <w:drawing>
+                  <wp:anchor distT="0" distB="0" distL="182880" distR="182880" simplePos="0" relativeHeight="251660288" behindDoc="0" locked="0" layoutInCell="1" allowOverlap="1" wp14:anchorId="5BA9D621" wp14:editId="58573152">
+                    <wp:simplePos x="0" y="0"/>
+                    <mc:AlternateContent>
+                      <mc:Choice Requires="wp14">
+                        <wp:positionH relativeFrom="margin">
+                          <wp14:pctPosHOffset>7700</wp14:pctPosHOffset>
+                        </wp:positionH>
+                      </mc:Choice>
+                      <mc:Fallback>
+                        <wp:positionH relativeFrom="page">
+                          <wp:posOffset>1355725</wp:posOffset>
+                        </wp:positionH>
+                      </mc:Fallback>
+                    </mc:AlternateContent>
+                    <mc:AlternateContent>
+                      <mc:Choice Requires="wp14">
+                        <wp:positionV relativeFrom="page">
+                          <wp14:pctPosVOffset>54000</wp14:pctPosVOffset>
+                        </wp:positionV>
+                      </mc:Choice>
+                      <mc:Fallback>
+                        <wp:positionV relativeFrom="page">
+                          <wp:posOffset>5772150</wp:posOffset>
+                        </wp:positionV>
+                      </mc:Fallback>
+                    </mc:AlternateContent>
+                    <wp:extent cx="4686300" cy="6720840"/>
+                    <wp:effectExtent l="0" t="0" r="10160" b="3810"/>
+                    <wp:wrapSquare wrapText="bothSides"/>
+                    <wp:docPr id="131" name="Text Box 131"/>
+                    <wp:cNvGraphicFramePr/>
+                    <a:graphic xmlns:a="http://schemas.openxmlformats.org/drawingml/2006/main">
+                      <a:graphicData uri="http://schemas.microsoft.com/office/word/2010/wordprocessingShape">
+                        <wps:wsp>
+                          <wps:cNvSpPr txBox="1"/>
+                          <wps:spPr>
+                            <a:xfrm>
+                              <a:off x="0" y="0"/>
+                              <a:ext cx="4686300" cy="6720840"/>
+                            </a:xfrm>
+                            <a:prstGeom prst="rect">
+                              <a:avLst/>
+                            </a:prstGeom>
+                            <a:noFill/>
+                            <a:ln w="6350">
+                              <a:noFill/>
+                            </a:ln>
+                            <a:effectLst/>
+                          </wps:spPr>
+                          <wps:style>
+                            <a:lnRef idx="0">
+                              <a:schemeClr val="accent1"/>
+                            </a:lnRef>
+                            <a:fillRef idx="0">
+                              <a:schemeClr val="accent1"/>
+                            </a:fillRef>
+                            <a:effectRef idx="0">
+                              <a:schemeClr val="accent1"/>
+                            </a:effectRef>
+                            <a:fontRef idx="minor">
+                              <a:schemeClr val="dk1"/>
+                            </a:fontRef>
+                          </wps:style>
+                          <wps:txbx>
+                            <w:txbxContent>
+                              <w:p>
+                                <w:pPr>
+                                  <w:pStyle w:val="NoSpacing"/>
+                                  <w:spacing w:before="40" w:after="560" w:line="216" w:lineRule="auto"/>
+                                  <w:rPr>
+                                    <w:color w:val="4F81BD" w:themeColor="accent1"/>
+                                    <w:sz w:val="72"/>
+                                    <w:szCs w:val="72"/>
+                                    <w:lang w:val="es-ES"/>
+                                  </w:rPr>
+                                </w:pPr>
+                                <w:sdt>
+                                  <w:sdtPr>
+                                    <w:rPr>
+                                      <w:color w:val="4F81BD" w:themeColor="accent1"/>
+                                      <w:sz w:val="72"/>
+                                      <w:szCs w:val="72"/>
+                                      <w:lang w:val="es-ES"/>
+                                    </w:rPr>
+                                    <w:alias w:val="Title"/>
+                                    <w:tag w:val=""/>
+                                    <w:id w:val="151731938"/>
+                                    <w:dataBinding w:prefixMappings="xmlns:ns0='http://purl.org/dc/elements/1.1/' xmlns:ns1='http://schemas.openxmlformats.org/package/2006/metadata/core-properties' " w:xpath="/ns1:coreProperties[1]/ns0:title[1]" w:storeItemID="{6C3C8BC8-F283-45AE-878A-BAB7291924A1}"/>
+                                    <w:text/>
+                                  </w:sdtPr>
+                                  <w:sdtContent>
+                                    <w:r>
+                                      <w:rPr>
+                                        <w:color w:val="4F81BD" w:themeColor="accent1"/>
+                                        <w:sz w:val="72"/>
+                                        <w:szCs w:val="72"/>
+                                        <w:lang w:val="es-ES"/>
+                                      </w:rPr>
+                                      <w:t>El juego de la v</w:t>
+                                    </w:r>
+                                    <w:r>
+                                      <w:rPr>
+                                        <w:color w:val="4F81BD" w:themeColor="accent1"/>
+                                        <w:sz w:val="72"/>
+                                        <w:szCs w:val="72"/>
+                                        <w:lang w:val="es-ES"/>
+                                      </w:rPr>
+                                      <w:t>ida</w:t>
+                                    </w:r>
+                                  </w:sdtContent>
+                                </w:sdt>
+                              </w:p>
+                              <w:sdt>
+                                <w:sdtPr>
+                                  <w:rPr>
+                                    <w:caps/>
+                                    <w:color w:val="215868" w:themeColor="accent5" w:themeShade="80"/>
+                                    <w:sz w:val="28"/>
+                                    <w:szCs w:val="28"/>
+                                    <w:lang w:val="es-ES"/>
+                                  </w:rPr>
+                                  <w:alias w:val="Subtitle"/>
+                                  <w:tag w:val=""/>
+                                  <w:id w:val="-2090151685"/>
+                                  <w:dataBinding w:prefixMappings="xmlns:ns0='http://purl.org/dc/elements/1.1/' xmlns:ns1='http://schemas.openxmlformats.org/package/2006/metadata/core-properties' " w:xpath="/ns1:coreProperties[1]/ns0:subject[1]" w:storeItemID="{6C3C8BC8-F283-45AE-878A-BAB7291924A1}"/>
+                                  <w:text/>
+                                </w:sdtPr>
+                                <w:sdtContent>
+                                  <w:p>
+                                    <w:pPr>
+                                      <w:pStyle w:val="NoSpacing"/>
+                                      <w:spacing w:before="40" w:after="40"/>
+                                      <w:rPr>
+                                        <w:caps/>
+                                        <w:color w:val="215868" w:themeColor="accent5" w:themeShade="80"/>
+                                        <w:sz w:val="28"/>
+                                        <w:szCs w:val="28"/>
+                                        <w:lang w:val="es-ES"/>
+                                      </w:rPr>
+                                    </w:pPr>
+                                    <w:r>
+                                      <w:rPr>
+                                        <w:caps/>
+                                        <w:color w:val="215868" w:themeColor="accent5" w:themeShade="80"/>
+                                        <w:sz w:val="28"/>
+                                        <w:szCs w:val="28"/>
+                                        <w:lang w:val="es-ES"/>
+                                      </w:rPr>
+                                      <w:t>Práctica 1 CUDA</w:t>
+                                    </w:r>
+                                    <w:r>
+                                      <w:rPr>
+                                        <w:caps/>
+                                        <w:color w:val="215868" w:themeColor="accent5" w:themeShade="80"/>
+                                        <w:sz w:val="28"/>
+                                        <w:szCs w:val="28"/>
+                                        <w:lang w:val="es-ES"/>
+                                      </w:rPr>
+                                      <w:t xml:space="preserve"> V</w:t>
+                                    </w:r>
+                                    <w:r>
+                                      <w:rPr>
+                                        <w:caps/>
+                                        <w:color w:val="215868" w:themeColor="accent5" w:themeShade="80"/>
+                                        <w:sz w:val="28"/>
+                                        <w:szCs w:val="28"/>
+                                        <w:lang w:val="es-ES"/>
+                                      </w:rPr>
+                                      <w:t>ERsión global</w:t>
+                                    </w:r>
+                                  </w:p>
+                                </w:sdtContent>
+                              </w:sdt>
+                              <w:p>
+                                <w:pPr>
+                                  <w:pStyle w:val="NoSpacing"/>
+                                  <w:spacing w:before="80" w:after="40"/>
+                                  <w:rPr>
+                                    <w:lang w:val="es-ES"/>
+                                  </w:rPr>
+                                </w:pPr>
+                                <w:r>
+                                  <w:rPr>
+                                    <w:lang w:val="es-ES"/>
+                                  </w:rPr>
+                                  <w:t>Javier Muñoz Bulnes, 02744311C</w:t>
+                                </w:r>
+                              </w:p>
+                              <w:p>
+                                <w:pPr>
+                                  <w:pStyle w:val="NoSpacing"/>
+                                  <w:spacing w:before="80" w:after="40"/>
+                                  <w:rPr>
+                                    <w:caps/>
+                                    <w:color w:val="4BACC6" w:themeColor="accent5"/>
+                                    <w:sz w:val="24"/>
+                                    <w:szCs w:val="24"/>
+                                    <w:lang w:val="es-ES"/>
+                                  </w:rPr>
+                                </w:pPr>
+                                <w:r>
+                                  <w:rPr>
+                                    <w:lang w:val="es-ES"/>
+                                  </w:rPr>
+                                  <w:t>Rubén</w:t>
+                                </w:r>
+                                <w:r>
+                                  <w:rPr>
+                                    <w:caps/>
+                                    <w:color w:val="4BACC6" w:themeColor="accent5"/>
+                                    <w:sz w:val="24"/>
+                                    <w:szCs w:val="24"/>
+                                    <w:lang w:val="es-ES"/>
+                                  </w:rPr>
+                                  <w:t xml:space="preserve"> </w:t>
+                                </w:r>
+                              </w:p>
+                            </w:txbxContent>
+                          </wps:txbx>
+                          <wps:bodyPr rot="0" spcFirstLastPara="0" vertOverflow="overflow" horzOverflow="overflow" vert="horz" wrap="square" lIns="0" tIns="0" rIns="0" bIns="0" numCol="1" spcCol="0" rtlCol="0" fromWordArt="0" anchor="t" anchorCtr="0" forceAA="0" compatLnSpc="1">
+                            <a:prstTxWarp prst="textNoShape">
+                              <a:avLst/>
+                            </a:prstTxWarp>
+                            <a:spAutoFit/>
+                          </wps:bodyPr>
+                        </wps:wsp>
+                      </a:graphicData>
+                    </a:graphic>
+                    <wp14:sizeRelH relativeFrom="margin">
+                      <wp14:pctWidth>79000</wp14:pctWidth>
+                    </wp14:sizeRelH>
+                    <wp14:sizeRelV relativeFrom="page">
+                      <wp14:pctHeight>35000</wp14:pctHeight>
+                    </wp14:sizeRelV>
+                  </wp:anchor>
+                </w:drawing>
+              </mc:Choice>
+              <mc:Fallback>
+                <w:pict>
+                  <v:shapetype w14:anchorId="5BA9D621" id="_x0000_t202" coordsize="21600,21600" o:spt="202" path="m,l,21600r21600,l21600,xe">
+                    <v:stroke joinstyle="miter"/>
+                    <v:path gradientshapeok="t" o:connecttype="rect"/>
+                  </v:shapetype>
+                  <v:shape id="Text Box 131" o:spid="_x0000_s1027" type="#_x0000_t202" style="position:absolute;margin-left:0;margin-top:0;width:369pt;height:529.2pt;z-index:251660288;visibility:visible;mso-wrap-style:square;mso-width-percent:790;mso-height-percent:350;mso-left-percent:77;mso-top-percent:540;mso-wrap-distance-left:14.4pt;mso-wrap-distance-top:0;mso-wrap-distance-right:14.4pt;mso-wrap-distance-bottom:0;mso-position-horizontal-relative:margin;mso-position-vertical-relative:page;mso-width-percent:790;mso-height-percent:350;mso-left-percent:77;mso-top-percent:540;mso-width-relative:margin;mso-height-relative:page;v-text-anchor:top" o:gfxdata="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" filled="f" stroked="f" strokeweight=".5pt">
+                    <v:textbox style="mso-fit-shape-to-text:t" inset="0,0,0,0">
+                      <w:txbxContent>
+                        <w:p>
+                          <w:pPr>
+                            <w:pStyle w:val="NoSpacing"/>
+                            <w:spacing w:before="40" w:after="560" w:line="216" w:lineRule="auto"/>
+                            <w:rPr>
+                              <w:color w:val="4F81BD" w:themeColor="accent1"/>
+                              <w:sz w:val="72"/>
+                              <w:szCs w:val="72"/>
+                              <w:lang w:val="es-ES"/>
+                            </w:rPr>
+                          </w:pPr>
+                          <w:sdt>
+                            <w:sdtPr>
+                              <w:rPr>
+                                <w:color w:val="4F81BD" w:themeColor="accent1"/>
+                                <w:sz w:val="72"/>
+                                <w:szCs w:val="72"/>
+                                <w:lang w:val="es-ES"/>
+                              </w:rPr>
+                              <w:alias w:val="Title"/>
+                              <w:tag w:val=""/>
+                              <w:id w:val="151731938"/>
+                              <w:dataBinding w:prefixMappings="xmlns:ns0='http://purl.org/dc/elements/1.1/' xmlns:ns1='http://schemas.openxmlformats.org/package/2006/metadata/core-properties' " w:xpath="/ns1:coreProperties[1]/ns0:title[1]" w:storeItemID="{6C3C8BC8-F283-45AE-878A-BAB7291924A1}"/>
+                              <w:text/>
+                            </w:sdtPr>
+                            <w:sdtContent>
+                              <w:r>
+                                <w:rPr>
+                                  <w:color w:val="4F81BD" w:themeColor="accent1"/>
+                                  <w:sz w:val="72"/>
+                                  <w:szCs w:val="72"/>
+                                  <w:lang w:val="es-ES"/>
+                                </w:rPr>
+                                <w:t>El juego de la v</w:t>
+                              </w:r>
+                              <w:r>
+                                <w:rPr>
+                                  <w:color w:val="4F81BD" w:themeColor="accent1"/>
+                                  <w:sz w:val="72"/>
+                                  <w:szCs w:val="72"/>
+                                  <w:lang w:val="es-ES"/>
+                                </w:rPr>
+                                <w:t>ida</w:t>
+                              </w:r>
+                            </w:sdtContent>
+                          </w:sdt>
+                        </w:p>
+                        <w:sdt>
+                          <w:sdtPr>
+                            <w:rPr>
+                              <w:caps/>
+                              <w:color w:val="215868" w:themeColor="accent5" w:themeShade="80"/>
+                              <w:sz w:val="28"/>
+                              <w:szCs w:val="28"/>
+                              <w:lang w:val="es-ES"/>
+                            </w:rPr>
+                            <w:alias w:val="Subtitle"/>
+                            <w:tag w:val=""/>
+                            <w:id w:val="-2090151685"/>
+                            <w:dataBinding w:prefixMappings="xmlns:ns0='http://purl.org/dc/elements/1.1/' xmlns:ns1='http://schemas.openxmlformats.org/package/2006/metadata/core-properties' " w:xpath="/ns1:coreProperties[1]/ns0:subject[1]" w:storeItemID="{6C3C8BC8-F283-45AE-878A-BAB7291924A1}"/>
+                            <w:text/>
+                          </w:sdtPr>
+                          <w:sdtContent>
+                            <w:p>
+                              <w:pPr>
+                                <w:pStyle w:val="NoSpacing"/>
+                                <w:spacing w:before="40" w:after="40"/>
+                                <w:rPr>
+                                  <w:caps/>
+                                  <w:color w:val="215868" w:themeColor="accent5" w:themeShade="80"/>
+                                  <w:sz w:val="28"/>
+                                  <w:szCs w:val="28"/>
+                                  <w:lang w:val="es-ES"/>
+                                </w:rPr>
+                              </w:pPr>
+                              <w:r>
+                                <w:rPr>
+                                  <w:caps/>
+                                  <w:color w:val="215868" w:themeColor="accent5" w:themeShade="80"/>
+                                  <w:sz w:val="28"/>
+                                  <w:szCs w:val="28"/>
+                                  <w:lang w:val="es-ES"/>
+                                </w:rPr>
+                                <w:t>Práctica 1 CUDA</w:t>
+                              </w:r>
+                              <w:r>
+                                <w:rPr>
+                                  <w:caps/>
+                                  <w:color w:val="215868" w:themeColor="accent5" w:themeShade="80"/>
+                                  <w:sz w:val="28"/>
+                                  <w:szCs w:val="28"/>
+                                  <w:lang w:val="es-ES"/>
+                                </w:rPr>
+                                <w:t xml:space="preserve"> V</w:t>
+                              </w:r>
+                              <w:r>
+                                <w:rPr>
+                                  <w:caps/>
+                                  <w:color w:val="215868" w:themeColor="accent5" w:themeShade="80"/>
+                                  <w:sz w:val="28"/>
+                                  <w:szCs w:val="28"/>
+                                  <w:lang w:val="es-ES"/>
+                                </w:rPr>
+                                <w:t>ERsión global</w:t>
+                              </w:r>
+                            </w:p>
+                          </w:sdtContent>
+                        </w:sdt>
+                        <w:p>
+                          <w:pPr>
+                            <w:pStyle w:val="NoSpacing"/>
+                            <w:spacing w:before="80" w:after="40"/>
+                            <w:rPr>
+                              <w:lang w:val="es-ES"/>
+                            </w:rPr>
+                          </w:pPr>
+                          <w:r>
+                            <w:rPr>
+                              <w:lang w:val="es-ES"/>
+                            </w:rPr>
+                            <w:t>Javier Muñoz Bulnes, 02744311C</w:t>
+                          </w:r>
+                        </w:p>
+                        <w:p>
+                          <w:pPr>
+                            <w:pStyle w:val="NoSpacing"/>
+                            <w:spacing w:before="80" w:after="40"/>
+                            <w:rPr>
+                              <w:caps/>
+                              <w:color w:val="4BACC6" w:themeColor="accent5"/>
+                              <w:sz w:val="24"/>
+                              <w:szCs w:val="24"/>
+                              <w:lang w:val="es-ES"/>
+                            </w:rPr>
+                          </w:pPr>
+                          <w:r>
+                            <w:rPr>
+                              <w:lang w:val="es-ES"/>
+                            </w:rPr>
+                            <w:t>Rubén</w:t>
+                          </w:r>
+                          <w:r>
+                            <w:rPr>
+                              <w:caps/>
+                              <w:color w:val="4BACC6" w:themeColor="accent5"/>
+                              <w:sz w:val="24"/>
+                              <w:szCs w:val="24"/>
+                              <w:lang w:val="es-ES"/>
+                            </w:rPr>
+                            <w:t xml:space="preserve"> </w:t>
+                          </w:r>
+                        </w:p>
+                      </w:txbxContent>
+                    </v:textbox>
+                    <w10:wrap type="square" anchorx="margin" anchory="page"/>
+                  </v:shape>
+                </w:pict>
+              </mc:Fallback>
+            </mc:AlternateContent>
+          </w:r>
+          <w:r>
+            <w:rPr>
+              <w:sz w:val="24"/>
+              <w:szCs w:val="24"/>
+            </w:rPr>
+            <w:br w:type="page"/>
+          </w:r>
+        </w:p>
+      </w:sdtContent>
+    </w:sdt>
     <w:p>
       <w:pPr>
         <w:jc w:val="center"/>
@@ -14,9 +633,9 @@
         <w:rPr>
           <w:sz w:val="48"/>
           <w:szCs w:val="48"/>
-          <w:rtl w:val="0"/>
-        </w:rPr>
-        <w:t xml:space="preserve">MEMORIA GLOBAL EN UN BLOQUE</w:t>
+        </w:rPr>
+        <w:lastRenderedPageBreak/>
+        <w:t>MEMORIA GLOBAL EN UN BLOQUE</w:t>
       </w:r>
     </w:p>
     <w:p>
@@ -27,11 +646,6 @@
           <w:szCs w:val="48"/>
         </w:rPr>
       </w:pPr>
-      <w:r>
-        <w:rPr>
-          <w:rtl w:val="0"/>
-        </w:rPr>
-      </w:r>
     </w:p>
     <w:p>
       <w:pPr>
@@ -45,9 +659,22 @@
         <w:rPr>
           <w:sz w:val="24"/>
           <w:szCs w:val="24"/>
-          <w:rtl w:val="0"/>
-        </w:rPr>
-        <w:t xml:space="preserve">La práctica consiste en la creación del juego de la vida a través de una matriz, en la que los 1 representan células vivas y los 0 células muertas. Para esto usa 2 matrices, la inicial que se carga de 1 y 0 de forma que veremos después, y una auxiliar que se utiliza para cargar los resultados de cada turno de forma temporal</w:t>
+        </w:rPr>
+        <w:t>La práctica consiste en la creación del juego de la vida a través de una matriz, en la que los 1 representan células vivas y los 0</w:t>
+      </w:r>
+      <w:r>
+        <w:rPr>
+          <w:sz w:val="24"/>
+          <w:szCs w:val="24"/>
+        </w:rPr>
+        <w:t>,</w:t>
+      </w:r>
+      <w:r>
+        <w:rPr>
+          <w:sz w:val="24"/>
+          <w:szCs w:val="24"/>
+        </w:rPr>
+        <w:t xml:space="preserve"> células muertas. Para esto usa 2 matrices, la inicial que se carga de 1 y 0 de forma que veremos después, y una auxiliar que se utiliza para cargar los resultados de cada turno de forma temporal</w:t>
       </w:r>
     </w:p>
     <w:p>
@@ -62,9 +689,22 @@
         <w:rPr>
           <w:sz w:val="24"/>
           <w:szCs w:val="24"/>
-          <w:rtl w:val="0"/>
-        </w:rPr>
-        <w:t xml:space="preserve">La aplicación empieza pidiendo por teclado información relativa a la ejecución de esta ( el modo de ejecución y el tamaño de la matriz), y construyendo la propia matriz, colocando inicialmente valores 1 (células vivas) en el tablero de forma aleatoria.</w:t>
+        </w:rPr>
+        <w:t xml:space="preserve">La aplicación empieza pidiendo por teclado información relativa a la ejecución de esta </w:t>
+      </w:r>
+      <w:r>
+        <w:rPr>
+          <w:sz w:val="24"/>
+          <w:szCs w:val="24"/>
+        </w:rPr>
+        <w:t>(el</w:t>
+      </w:r>
+      <w:r>
+        <w:rPr>
+          <w:sz w:val="24"/>
+          <w:szCs w:val="24"/>
+        </w:rPr>
+        <w:t xml:space="preserve"> modo de ejecución y el tamaño de la matriz), y construyendo la propia matriz, colocando inicialmente valores 1 (células vivas) en el tablero de forma aleatoria.</w:t>
       </w:r>
     </w:p>
     <w:p>
@@ -79,7 +719,6 @@
         <w:rPr>
           <w:sz w:val="24"/>
           <w:szCs w:val="24"/>
-          <w:rtl w:val="0"/>
         </w:rPr>
         <w:t xml:space="preserve">El proceso principal de la ejecución es un bucle que ejecuta cada turno a través del kernel y presenta el resultado tras los cambios. </w:t>
       </w:r>
@@ -92,11 +731,6 @@
           <w:szCs w:val="24"/>
         </w:rPr>
       </w:pPr>
-      <w:r>
-        <w:rPr>
-          <w:rtl w:val="0"/>
-        </w:rPr>
-      </w:r>
     </w:p>
     <w:p>
       <w:pPr>
@@ -110,9 +744,77 @@
         <w:rPr>
           <w:sz w:val="24"/>
           <w:szCs w:val="24"/>
-          <w:rtl w:val="0"/>
-        </w:rPr>
-        <w:t xml:space="preserve">Cada turno del juego se desarrolla a través de kernel, lanzando tantos hilos como posiciones tenga la matriz (filas * columnas hilos), y cada hilo ejecuta la función llamadaCelula() pasando como parámetro las dos matrices, y las dos dimensiones de la matriz. LlamadaCelula() calcula la posición de hilo (idHilo) a través de su posición respecto a “y” y “x”, y llama a cambiarEstado(), que requiere como parámetros las 2 matrices, las dimensiones de la matriz y el idHilo. Tras llamar a la función, espera a que acaben todos los hilos a través de _synchtreads().</w:t>
+        </w:rPr>
+        <w:t xml:space="preserve">Cada turno del juego se desarrolla a través de kernel, lanzando tantos hilos como posiciones tenga la matriz (filas * columnas hilos), y cada hilo ejecuta la función </w:t>
+      </w:r>
+      <w:proofErr w:type="gramStart"/>
+      <w:r>
+        <w:rPr>
+          <w:sz w:val="24"/>
+          <w:szCs w:val="24"/>
+        </w:rPr>
+        <w:t>llamadaCelula(</w:t>
+      </w:r>
+      <w:proofErr w:type="gramEnd"/>
+      <w:r>
+        <w:rPr>
+          <w:sz w:val="24"/>
+          <w:szCs w:val="24"/>
+        </w:rPr>
+        <w:t xml:space="preserve">) pasando como parámetro las dos matrices, y las dos dimensiones de la matriz. </w:t>
+      </w:r>
+      <w:proofErr w:type="gramStart"/>
+      <w:r>
+        <w:rPr>
+          <w:sz w:val="24"/>
+          <w:szCs w:val="24"/>
+        </w:rPr>
+        <w:t>l</w:t>
+      </w:r>
+      <w:r>
+        <w:rPr>
+          <w:sz w:val="24"/>
+          <w:szCs w:val="24"/>
+        </w:rPr>
+        <w:t>lamadaCelula(</w:t>
+      </w:r>
+      <w:proofErr w:type="gramEnd"/>
+      <w:r>
+        <w:rPr>
+          <w:sz w:val="24"/>
+          <w:szCs w:val="24"/>
+        </w:rPr>
+        <w:t>) calcula la posición de hilo (idHilo) a través de su posición respecto a “y” y “x”, y llama a cambiarEstado(), que requiere como parámetros las 2 matrices, las dimensiones de la matriz y el idHilo.</w:t>
+      </w:r>
+      <w:r>
+        <w:rPr>
+          <w:sz w:val="24"/>
+          <w:szCs w:val="24"/>
+        </w:rPr>
+        <w:t xml:space="preserve"> Las dimensiones de la matriz no podrán superar las capacidades impuestas por el dispositivo CUDA que se esté usando para la ejecución.</w:t>
+      </w:r>
+      <w:r>
+        <w:rPr>
+          <w:sz w:val="24"/>
+          <w:szCs w:val="24"/>
+        </w:rPr>
+        <w:t xml:space="preserve"> Tras llamar a la función, espera a que acaben todos los hilos a través de _</w:t>
+      </w:r>
+      <w:proofErr w:type="gramStart"/>
+      <w:r>
+        <w:rPr>
+          <w:sz w:val="24"/>
+          <w:szCs w:val="24"/>
+        </w:rPr>
+        <w:t>synchtreads(</w:t>
+      </w:r>
+      <w:proofErr w:type="gramEnd"/>
+      <w:r>
+        <w:rPr>
+          <w:sz w:val="24"/>
+          <w:szCs w:val="24"/>
+        </w:rPr>
+        <w:t>).</w:t>
       </w:r>
     </w:p>
     <w:p>
@@ -123,11 +825,6 @@
           <w:szCs w:val="24"/>
         </w:rPr>
       </w:pPr>
-      <w:r>
-        <w:rPr>
-          <w:rtl w:val="0"/>
-        </w:rPr>
-      </w:r>
     </w:p>
     <w:p>
       <w:pPr>
@@ -141,9 +838,166 @@
         <w:rPr>
           <w:sz w:val="24"/>
           <w:szCs w:val="24"/>
-          <w:rtl w:val="0"/>
-        </w:rPr>
-        <w:t xml:space="preserve">La funcion del device cambiarEstado() utiliza el valor que devuelve comprobarVecinos() para comprobar el estado de la célula. Comprueba si la célula está viva y el valor es menos de 2 o más de 3 la célula muere, poniendo el valor 0 a la matriz auxiliar en la posición idHilo, y si estaba muerta y el valor devuelto es 3 la célula nace poniendo esta vez el valor 1 en la matriz nueva. Si no se cumple ninguna de estas condiciones, el valor de la matriz auxiliar será el mismo que el de la matriz anterior.</w:t>
+        </w:rPr>
+        <w:t xml:space="preserve">La </w:t>
+      </w:r>
+      <w:r>
+        <w:rPr>
+          <w:sz w:val="24"/>
+          <w:szCs w:val="24"/>
+        </w:rPr>
+        <w:t>función</w:t>
+      </w:r>
+      <w:r>
+        <w:rPr>
+          <w:sz w:val="24"/>
+          <w:szCs w:val="24"/>
+        </w:rPr>
+        <w:t xml:space="preserve"> del device </w:t>
+      </w:r>
+      <w:proofErr w:type="gramStart"/>
+      <w:r>
+        <w:rPr>
+          <w:sz w:val="24"/>
+          <w:szCs w:val="24"/>
+        </w:rPr>
+        <w:t>cambiarEstado(</w:t>
+      </w:r>
+      <w:proofErr w:type="gramEnd"/>
+      <w:r>
+        <w:rPr>
+          <w:sz w:val="24"/>
+          <w:szCs w:val="24"/>
+        </w:rPr>
+        <w:t xml:space="preserve">) utiliza el valor que devuelve comprobarVecinos() para comprobar el estado de la célula. Comprueba si la célula está viva y </w:t>
+      </w:r>
+      <w:r>
+        <w:rPr>
+          <w:sz w:val="24"/>
+          <w:szCs w:val="24"/>
+        </w:rPr>
+        <w:t>si el número de vecinos vivos</w:t>
+      </w:r>
+      <w:r>
+        <w:rPr>
+          <w:sz w:val="24"/>
+          <w:szCs w:val="24"/>
+        </w:rPr>
+        <w:t xml:space="preserve"> es menos de 2 o más de 3 la célula muere, poniendo el valor 0 </w:t>
+      </w:r>
+      <w:r>
+        <w:rPr>
+          <w:sz w:val="24"/>
+          <w:szCs w:val="24"/>
+        </w:rPr>
+        <w:t>en</w:t>
+      </w:r>
+      <w:r>
+        <w:rPr>
+          <w:sz w:val="24"/>
+          <w:szCs w:val="24"/>
+        </w:rPr>
+        <w:t xml:space="preserve"> la matriz auxiliar en la posición idHilo</w:t>
+      </w:r>
+      <w:r>
+        <w:rPr>
+          <w:sz w:val="24"/>
+          <w:szCs w:val="24"/>
+        </w:rPr>
+        <w:t>.</w:t>
+      </w:r>
+      <w:r>
+        <w:rPr>
+          <w:sz w:val="24"/>
+          <w:szCs w:val="24"/>
+        </w:rPr>
+        <w:t xml:space="preserve"> </w:t>
+      </w:r>
+      <w:r>
+        <w:rPr>
+          <w:sz w:val="24"/>
+          <w:szCs w:val="24"/>
+        </w:rPr>
+        <w:t>S</w:t>
+      </w:r>
+      <w:r>
+        <w:rPr>
+          <w:sz w:val="24"/>
+          <w:szCs w:val="24"/>
+        </w:rPr>
+        <w:t>i</w:t>
+      </w:r>
+      <w:r>
+        <w:rPr>
+          <w:sz w:val="24"/>
+          <w:szCs w:val="24"/>
+        </w:rPr>
+        <w:t xml:space="preserve"> la célula</w:t>
+      </w:r>
+      <w:r>
+        <w:rPr>
+          <w:sz w:val="24"/>
+          <w:szCs w:val="24"/>
+        </w:rPr>
+        <w:t xml:space="preserve"> estaba muerta y el valor devuelto</w:t>
+      </w:r>
+      <w:r>
+        <w:rPr>
+          <w:sz w:val="24"/>
+          <w:szCs w:val="24"/>
+        </w:rPr>
+        <w:t xml:space="preserve"> por </w:t>
+      </w:r>
+      <w:proofErr w:type="gramStart"/>
+      <w:r>
+        <w:rPr>
+          <w:sz w:val="24"/>
+          <w:szCs w:val="24"/>
+        </w:rPr>
+        <w:t>comprobarVecinos(</w:t>
+      </w:r>
+      <w:proofErr w:type="gramEnd"/>
+      <w:r>
+        <w:rPr>
+          <w:sz w:val="24"/>
+          <w:szCs w:val="24"/>
+        </w:rPr>
+        <w:t>)</w:t>
+      </w:r>
+      <w:r>
+        <w:rPr>
+          <w:sz w:val="24"/>
+          <w:szCs w:val="24"/>
+        </w:rPr>
+        <w:t xml:space="preserve"> es 3</w:t>
+      </w:r>
+      <w:r>
+        <w:rPr>
+          <w:sz w:val="24"/>
+          <w:szCs w:val="24"/>
+        </w:rPr>
+        <w:t>,</w:t>
+      </w:r>
+      <w:r>
+        <w:rPr>
+          <w:sz w:val="24"/>
+          <w:szCs w:val="24"/>
+        </w:rPr>
+        <w:t xml:space="preserve"> la célula nace poniendo esta vez el valor 1 en la matriz </w:t>
+      </w:r>
+      <w:r>
+        <w:rPr>
+          <w:sz w:val="24"/>
+          <w:szCs w:val="24"/>
+        </w:rPr>
+        <w:t>auxiliar</w:t>
+      </w:r>
+      <w:r>
+        <w:rPr>
+          <w:sz w:val="24"/>
+          <w:szCs w:val="24"/>
+        </w:rPr>
+        <w:t>. Si no se cumple ninguna de estas condiciones, el valor de la matriz auxiliar será el mismo que el de la matriz anterior.</w:t>
       </w:r>
     </w:p>
     <w:p>
@@ -154,11 +1008,6 @@
           <w:szCs w:val="24"/>
         </w:rPr>
       </w:pPr>
-      <w:r>
-        <w:rPr>
-          <w:rtl w:val="0"/>
-        </w:rPr>
-      </w:r>
     </w:p>
     <w:p>
       <w:pPr>
@@ -172,9 +1021,117 @@
         <w:rPr>
           <w:sz w:val="24"/>
           <w:szCs w:val="24"/>
-          <w:rtl w:val="0"/>
-        </w:rPr>
-        <w:t xml:space="preserve">La última función de la aplicación es comprobarVecinos(), se ejecuta en el device,  y recibe como parámetros la matriz original (no necesita la auxiliar) las dimensiones de la matriz y la posición del hilo actual. Esta función comprueba el estado de las células alrededor de la célula que la llama, sumando una por cada una viva, y devolviendo este valor para que lo use cambiaEstado(). Para eso mete todas las células en un array (el numero de celulas alrededor dependera de la posición) y las comprueba a través de un bucle.</w:t>
+        </w:rPr>
+        <w:t xml:space="preserve">La última función de la aplicación es </w:t>
+      </w:r>
+      <w:proofErr w:type="gramStart"/>
+      <w:r>
+        <w:rPr>
+          <w:sz w:val="24"/>
+          <w:szCs w:val="24"/>
+        </w:rPr>
+        <w:t>comprobarVecinos(</w:t>
+      </w:r>
+      <w:proofErr w:type="gramEnd"/>
+      <w:r>
+        <w:rPr>
+          <w:sz w:val="24"/>
+          <w:szCs w:val="24"/>
+        </w:rPr>
+        <w:t>), se ejecuta en el device,  y recibe como parámetros la matriz original</w:t>
+      </w:r>
+      <w:r>
+        <w:rPr>
+          <w:sz w:val="24"/>
+          <w:szCs w:val="24"/>
+        </w:rPr>
+        <w:t>,</w:t>
+      </w:r>
+      <w:r>
+        <w:rPr>
+          <w:sz w:val="24"/>
+          <w:szCs w:val="24"/>
+        </w:rPr>
+        <w:t xml:space="preserve"> </w:t>
+      </w:r>
+      <w:r>
+        <w:rPr>
+          <w:sz w:val="24"/>
+          <w:szCs w:val="24"/>
+        </w:rPr>
+        <w:t xml:space="preserve">ya que </w:t>
+      </w:r>
+      <w:r>
+        <w:rPr>
+          <w:sz w:val="24"/>
+          <w:szCs w:val="24"/>
+        </w:rPr>
+        <w:t>no necesita la auxiliar</w:t>
+      </w:r>
+      <w:r>
+        <w:rPr>
+          <w:sz w:val="24"/>
+          <w:szCs w:val="24"/>
+        </w:rPr>
+        <w:t>,</w:t>
+      </w:r>
+      <w:r>
+        <w:rPr>
+          <w:sz w:val="24"/>
+          <w:szCs w:val="24"/>
+        </w:rPr>
+        <w:t xml:space="preserve"> las dimensiones de la matriz y la posición del hilo actual. Esta función comprueba el estado de las células alrededor de la célula que la llama, sumando una por cada una viva, y devolviendo este valor para que lo use </w:t>
+      </w:r>
+      <w:proofErr w:type="gramStart"/>
+      <w:r>
+        <w:rPr>
+          <w:sz w:val="24"/>
+          <w:szCs w:val="24"/>
+        </w:rPr>
+        <w:t>cambiaEstado(</w:t>
+      </w:r>
+      <w:proofErr w:type="gramEnd"/>
+      <w:r>
+        <w:rPr>
+          <w:sz w:val="24"/>
+          <w:szCs w:val="24"/>
+        </w:rPr>
+        <w:t>). Para eso</w:t>
+      </w:r>
+      <w:r>
+        <w:rPr>
+          <w:sz w:val="24"/>
+          <w:szCs w:val="24"/>
+        </w:rPr>
+        <w:t>,</w:t>
+      </w:r>
+      <w:r>
+        <w:rPr>
+          <w:sz w:val="24"/>
+          <w:szCs w:val="24"/>
+        </w:rPr>
+        <w:t xml:space="preserve"> mete todas las células en un array </w:t>
+      </w:r>
+      <w:r>
+        <w:rPr>
+          <w:sz w:val="24"/>
+          <w:szCs w:val="24"/>
+        </w:rPr>
+        <w:t>temporal</w:t>
+      </w:r>
+      <w:r>
+        <w:rPr>
+          <w:sz w:val="24"/>
+          <w:szCs w:val="24"/>
+        </w:rPr>
+        <w:t xml:space="preserve"> y las comprueba a través de un bucle.</w:t>
+      </w:r>
+      <w:r>
+        <w:rPr>
+          <w:sz w:val="24"/>
+          <w:szCs w:val="24"/>
+        </w:rPr>
+        <w:t xml:space="preserve"> El número de células a comprobar dependerá de la posición de la célula en el tablero.</w:t>
       </w:r>
     </w:p>
     <w:p>
@@ -185,11 +1142,6 @@
           <w:szCs w:val="24"/>
         </w:rPr>
       </w:pPr>
-      <w:r>
-        <w:rPr>
-          <w:rtl w:val="0"/>
-        </w:rPr>
-      </w:r>
     </w:p>
     <w:p>
       <w:pPr>
@@ -203,10 +1155,11 @@
         <w:rPr>
           <w:sz w:val="24"/>
           <w:szCs w:val="24"/>
-          <w:rtl w:val="0"/>
-        </w:rPr>
-        <w:t xml:space="preserve">En cada turno tras efectuar los cambios se iguala la matriz antigua por la nueva matriz auxiliar y se repite el proceso.</w:t>
-      </w:r>
+        </w:rPr>
+        <w:t>En cada turno, tras efectuar los cambios, se iguala la matriz principal a la nueva matriz auxiliar, actualizando así el valor de esta, y se repite el proceso.</w:t>
+      </w:r>
+      <w:bookmarkStart w:id="0" w:name="_GoBack"/>
+      <w:bookmarkEnd w:id="0"/>
     </w:p>
     <w:p>
       <w:pPr>
@@ -218,49 +1171,33 @@
       </w:pPr>
       <w:r>
         <w:rPr>
-          <w:rtl w:val="0"/>
-        </w:rPr>
-      </w:r>
-    </w:p>
-    <w:p>
-      <w:pPr>
-        <w:jc w:val="both"/>
-        <w:rPr>
-          <w:sz w:val="24"/>
-          <w:szCs w:val="24"/>
-        </w:rPr>
-      </w:pPr>
-      <w:r>
-        <w:rPr>
-          <w:sz w:val="24"/>
-          <w:szCs w:val="24"/>
-          <w:rtl w:val="0"/>
-        </w:rPr>
-        <w:t xml:space="preserve">Una vez la ejecución ha acabado se libera el espacio de memoria utilizado por las matrices.</w:t>
+          <w:sz w:val="24"/>
+          <w:szCs w:val="24"/>
+        </w:rPr>
+        <w:t>Una vez la ejecución ha acabado se libera el espacio de memoria utilizado por las matrices.</w:t>
       </w:r>
     </w:p>
     <w:sectPr>
-      <w:pgSz w:h="16834" w:w="11909"/>
-      <w:pgMar w:bottom="1440" w:top="1440" w:left="1440" w:right="1440" w:header="720" w:footer="720"/>
-      <w:pgNumType w:start="1"/>
+      <w:pgSz w:w="11909" w:h="16834"/>
+      <w:pgMar w:top="1440" w:right="1440" w:bottom="1440" w:left="1440" w:header="720" w:footer="720" w:gutter="0"/>
+      <w:pgNumType w:start="0"/>
+      <w:cols w:space="720"/>
+      <w:titlePg/>
+      <w:docGrid w:linePitch="299"/>
     </w:sectPr>
   </w:body>
 </w:document>
 </file>
 
-<file path=word/numbering.xml><?xml version="1.0" encoding="utf-8"?>
-<w:numbering xmlns:mc="http://schemas.openxmlformats.org/markup-compatibility/2006" xmlns:o="urn:schemas-microsoft-com:office:office" xmlns:r="http://schemas.openxmlformats.org/officeDocument/2006/relationships" xmlns:m="http://schemas.openxmlformats.org/officeDocument/2006/math" xmlns:v="urn:schemas-microsoft-com:vml" xmlns:wp="http://schemas.openxmlformats.org/drawingml/2006/wordprocessingDrawing" xmlns:w10="urn:schemas-microsoft-com:office:word" xmlns:w="http://schemas.openxmlformats.org/wordprocessingml/2006/main" xmlns:wne="http://schemas.microsoft.com/office/word/2006/wordml" xmlns:sl="http://schemas.openxmlformats.org/schemaLibrary/2006/main" xmlns:a="http://schemas.openxmlformats.org/drawingml/2006/main" xmlns:pic="http://schemas.openxmlformats.org/drawingml/2006/picture" xmlns:c="http://schemas.openxmlformats.org/drawingml/2006/chart" xmlns:lc="http://schemas.openxmlformats.org/drawingml/2006/lockedCanvas" xmlns:dgm="http://schemas.openxmlformats.org/drawingml/2006/diagram" xmlns:wps="http://schemas.microsoft.com/office/word/2010/wordprocessingShape" xmlns:wpg="http://schemas.microsoft.com/office/word/2010/wordprocessingGroup" xmlns:w14="http://schemas.microsoft.com/office/word/2010/wordml" xmlns:w15="http://schemas.microsoft.com/office/word/2012/wordml"/>
-</file>
-
 <file path=word/styles.xml><?xml version="1.0" encoding="utf-8"?>
-<w:styles xmlns:mc="http://schemas.openxmlformats.org/markup-compatibility/2006" xmlns:o="urn:schemas-microsoft-com:office:office" xmlns:r="http://schemas.openxmlformats.org/officeDocument/2006/relationships" xmlns:m="http://schemas.openxmlformats.org/officeDocument/2006/math" xmlns:v="urn:schemas-microsoft-com:vml" xmlns:wp="http://schemas.openxmlformats.org/drawingml/2006/wordprocessingDrawing" xmlns:w10="urn:schemas-microsoft-com:office:word" xmlns:w="http://schemas.openxmlformats.org/wordprocessingml/2006/main" xmlns:wne="http://schemas.microsoft.com/office/word/2006/wordml" xmlns:sl="http://schemas.openxmlformats.org/schemaLibrary/2006/main" xmlns:a="http://schemas.openxmlformats.org/drawingml/2006/main" xmlns:pic="http://schemas.openxmlformats.org/drawingml/2006/picture" xmlns:c="http://schemas.openxmlformats.org/drawingml/2006/chart" xmlns:lc="http://schemas.openxmlformats.org/drawingml/2006/lockedCanvas" xmlns:dgm="http://schemas.openxmlformats.org/drawingml/2006/diagram" xmlns:wps="http://schemas.microsoft.com/office/word/2010/wordprocessingShape" xmlns:wpg="http://schemas.microsoft.com/office/word/2010/wordprocessingGroup" xmlns:w14="http://schemas.microsoft.com/office/word/2010/wordml" xmlns:w15="http://schemas.microsoft.com/office/word/2012/wordml">
+<w:styles xmlns:mc="http://schemas.openxmlformats.org/markup-compatibility/2006" xmlns:r="http://schemas.openxmlformats.org/officeDocument/2006/relationships" xmlns:w="http://schemas.openxmlformats.org/wordprocessingml/2006/main" xmlns:w14="http://schemas.microsoft.com/office/word/2010/wordml" xmlns:w15="http://schemas.microsoft.com/office/word/2012/wordml" xmlns:w16cid="http://schemas.microsoft.com/office/word/2016/wordml/cid" xmlns:w16se="http://schemas.microsoft.com/office/word/2015/wordml/symex" mc:Ignorable="w14 w15 w16se w16cid">
   <w:docDefaults>
     <w:rPrDefault>
       <w:rPr>
-        <w:rFonts w:ascii="Arial" w:cs="Arial" w:eastAsia="Arial" w:hAnsi="Arial"/>
+        <w:rFonts w:ascii="Arial" w:eastAsia="Arial" w:hAnsi="Arial" w:cs="Arial"/>
         <w:sz w:val="22"/>
         <w:szCs w:val="22"/>
-        <w:lang w:val="es"/>
+        <w:lang w:val="es" w:eastAsia="en-GB" w:bidi="ar-SA"/>
       </w:rPr>
     </w:rPrDefault>
     <w:pPrDefault>
@@ -269,20 +1206,400 @@
       </w:pPr>
     </w:pPrDefault>
   </w:docDefaults>
-  <w:style w:type="paragraph" w:styleId="Normal" w:default="1">
-    <w:name w:val="normal"/>
-  </w:style>
-  <w:style w:type="table" w:styleId="TableNormal" w:default="1">
-    <w:name w:val="Table Normal"/>
+  <w:latentStyles w:defLockedState="0" w:defUIPriority="99" w:defSemiHidden="0" w:defUnhideWhenUsed="0" w:defQFormat="0" w:count="377">
+    <w:lsdException w:name="Normal" w:uiPriority="0" w:qFormat="1"/>
+    <w:lsdException w:name="heading 1" w:uiPriority="9" w:qFormat="1"/>
+    <w:lsdException w:name="heading 2" w:semiHidden="1" w:uiPriority="9" w:unhideWhenUsed="1" w:qFormat="1"/>
+    <w:lsdException w:name="heading 3" w:semiHidden="1" w:uiPriority="9" w:unhideWhenUsed="1" w:qFormat="1"/>
+    <w:lsdException w:name="heading 4" w:semiHidden="1" w:uiPriority="9" w:unhideWhenUsed="1" w:qFormat="1"/>
+    <w:lsdException w:name="heading 5" w:semiHidden="1" w:uiPriority="9" w:unhideWhenUsed="1" w:qFormat="1"/>
+    <w:lsdException w:name="heading 6" w:semiHidden="1" w:uiPriority="9" w:unhideWhenUsed="1" w:qFormat="1"/>
+    <w:lsdException w:name="heading 7" w:semiHidden="1" w:uiPriority="9" w:unhideWhenUsed="1" w:qFormat="1"/>
+    <w:lsdException w:name="heading 8" w:semiHidden="1" w:uiPriority="9" w:unhideWhenUsed="1" w:qFormat="1"/>
+    <w:lsdException w:name="heading 9" w:semiHidden="1" w:uiPriority="9" w:unhideWhenUsed="1" w:qFormat="1"/>
+    <w:lsdException w:name="index 1" w:semiHidden="1" w:unhideWhenUsed="1"/>
+    <w:lsdException w:name="index 2" w:semiHidden="1" w:unhideWhenUsed="1"/>
+    <w:lsdException w:name="index 3" w:semiHidden="1" w:unhideWhenUsed="1"/>
+    <w:lsdException w:name="index 4" w:semiHidden="1" w:unhideWhenUsed="1"/>
+    <w:lsdException w:name="index 5" w:semiHidden="1" w:unhideWhenUsed="1"/>
+    <w:lsdException w:name="index 6" w:semiHidden="1" w:unhideWhenUsed="1"/>
+    <w:lsdException w:name="index 7" w:semiHidden="1" w:unhideWhenUsed="1"/>
+    <w:lsdException w:name="index 8" w:semiHidden="1" w:unhideWhenUsed="1"/>
+    <w:lsdException w:name="index 9" w:semiHidden="1" w:unhideWhenUsed="1"/>
+    <w:lsdException w:name="toc 1" w:semiHidden="1" w:uiPriority="39" w:unhideWhenUsed="1"/>
+    <w:lsdException w:name="toc 2" w:semiHidden="1" w:uiPriority="39" w:unhideWhenUsed="1"/>
+    <w:lsdException w:name="toc 3" w:semiHidden="1" w:uiPriority="39" w:unhideWhenUsed="1"/>
+    <w:lsdException w:name="toc 4" w:semiHidden="1" w:uiPriority="39" w:unhideWhenUsed="1"/>
+    <w:lsdException w:name="toc 5" w:semiHidden="1" w:uiPriority="39" w:unhideWhenUsed="1"/>
+    <w:lsdException w:name="toc 6" w:semiHidden="1" w:uiPriority="39" w:unhideWhenUsed="1"/>
+    <w:lsdException w:name="toc 7" w:semiHidden="1" w:uiPriority="39" w:unhideWhenUsed="1"/>
+    <w:lsdException w:name="toc 8" w:semiHidden="1" w:uiPriority="39" w:unhideWhenUsed="1"/>
+    <w:lsdException w:name="toc 9" w:semiHidden="1" w:uiPriority="39" w:unhideWhenUsed="1"/>
+    <w:lsdException w:name="Normal Indent" w:semiHidden="1" w:unhideWhenUsed="1"/>
+    <w:lsdException w:name="footnote text" w:semiHidden="1" w:unhideWhenUsed="1"/>
+    <w:lsdException w:name="annotation text" w:semiHidden="1" w:unhideWhenUsed="1"/>
+    <w:lsdException w:name="header" w:semiHidden="1" w:unhideWhenUsed="1"/>
+    <w:lsdException w:name="footer" w:semiHidden="1" w:unhideWhenUsed="1"/>
+    <w:lsdException w:name="index heading" w:semiHidden="1" w:unhideWhenUsed="1"/>
+    <w:lsdException w:name="caption" w:semiHidden="1" w:uiPriority="35" w:unhideWhenUsed="1" w:qFormat="1"/>
+    <w:lsdException w:name="table of figures" w:semiHidden="1" w:unhideWhenUsed="1"/>
+    <w:lsdException w:name="envelope address" w:semiHidden="1" w:unhideWhenUsed="1"/>
+    <w:lsdException w:name="envelope return" w:semiHidden="1" w:unhideWhenUsed="1"/>
+    <w:lsdException w:name="footnote reference" w:semiHidden="1" w:unhideWhenUsed="1"/>
+    <w:lsdException w:name="annotation reference" w:semiHidden="1" w:unhideWhenUsed="1"/>
+    <w:lsdException w:name="line number" w:semiHidden="1" w:unhideWhenUsed="1"/>
+    <w:lsdException w:name="page number" w:semiHidden="1" w:unhideWhenUsed="1"/>
+    <w:lsdException w:name="endnote reference" w:semiHidden="1" w:unhideWhenUsed="1"/>
+    <w:lsdException w:name="endnote text" w:semiHidden="1" w:unhideWhenUsed="1"/>
+    <w:lsdException w:name="table of authorities" w:semiHidden="1" w:unhideWhenUsed="1"/>
+    <w:lsdException w:name="macro" w:semiHidden="1" w:unhideWhenUsed="1"/>
+    <w:lsdException w:name="toa heading" w:semiHidden="1" w:unhideWhenUsed="1"/>
+    <w:lsdException w:name="List" w:semiHidden="1" w:unhideWhenUsed="1"/>
+    <w:lsdException w:name="List Bullet" w:semiHidden="1" w:unhideWhenUsed="1"/>
+    <w:lsdException w:name="List Number" w:semiHidden="1" w:unhideWhenUsed="1"/>
+    <w:lsdException w:name="List 2" w:semiHidden="1" w:unhideWhenUsed="1"/>
+    <w:lsdException w:name="List 3" w:semiHidden="1" w:unhideWhenUsed="1"/>
+    <w:lsdException w:name="List 4" w:semiHidden="1" w:unhideWhenUsed="1"/>
+    <w:lsdException w:name="List 5" w:semiHidden="1" w:unhideWhenUsed="1"/>
+    <w:lsdException w:name="List Bullet 2" w:semiHidden="1" w:unhideWhenUsed="1"/>
+    <w:lsdException w:name="List Bullet 3" w:semiHidden="1" w:unhideWhenUsed="1"/>
+    <w:lsdException w:name="List Bullet 4" w:semiHidden="1" w:unhideWhenUsed="1"/>
+    <w:lsdException w:name="List Bullet 5" w:semiHidden="1" w:unhideWhenUsed="1"/>
+    <w:lsdException w:name="List Number 2" w:semiHidden="1" w:unhideWhenUsed="1"/>
+    <w:lsdException w:name="List Number 3" w:semiHidden="1" w:unhideWhenUsed="1"/>
+    <w:lsdException w:name="List Number 4" w:semiHidden="1" w:unhideWhenUsed="1"/>
+    <w:lsdException w:name="List Number 5" w:semiHidden="1" w:unhideWhenUsed="1"/>
+    <w:lsdException w:name="Title" w:uiPriority="10" w:qFormat="1"/>
+    <w:lsdException w:name="Closing" w:semiHidden="1" w:unhideWhenUsed="1"/>
+    <w:lsdException w:name="Signature" w:semiHidden="1" w:unhideWhenUsed="1"/>
+    <w:lsdException w:name="Default Paragraph Font" w:semiHidden="1" w:uiPriority="1" w:unhideWhenUsed="1"/>
+    <w:lsdException w:name="Body Text" w:semiHidden="1" w:unhideWhenUsed="1"/>
+    <w:lsdException w:name="Body Text Indent" w:semiHidden="1" w:unhideWhenUsed="1"/>
+    <w:lsdException w:name="List Continue" w:semiHidden="1" w:unhideWhenUsed="1"/>
+    <w:lsdException w:name="List Continue 2" w:semiHidden="1" w:unhideWhenUsed="1"/>
+    <w:lsdException w:name="List Continue 3" w:semiHidden="1" w:unhideWhenUsed="1"/>
+    <w:lsdException w:name="List Continue 4" w:semiHidden="1" w:unhideWhenUsed="1"/>
+    <w:lsdException w:name="List Continue 5" w:semiHidden="1" w:unhideWhenUsed="1"/>
+    <w:lsdException w:name="Message Header" w:semiHidden="1" w:unhideWhenUsed="1"/>
+    <w:lsdException w:name="Subtitle" w:uiPriority="11" w:qFormat="1"/>
+    <w:lsdException w:name="Salutation" w:semiHidden="1" w:unhideWhenUsed="1"/>
+    <w:lsdException w:name="Date" w:semiHidden="1" w:unhideWhenUsed="1"/>
+    <w:lsdException w:name="Body Text First Indent" w:semiHidden="1" w:unhideWhenUsed="1"/>
+    <w:lsdException w:name="Body Text First Indent 2" w:semiHidden="1" w:unhideWhenUsed="1"/>
+    <w:lsdException w:name="Note Heading" w:semiHidden="1" w:unhideWhenUsed="1"/>
+    <w:lsdException w:name="Body Text 2" w:semiHidden="1" w:unhideWhenUsed="1"/>
+    <w:lsdException w:name="Body Text 3" w:semiHidden="1" w:unhideWhenUsed="1"/>
+    <w:lsdException w:name="Body Text Indent 2" w:semiHidden="1" w:unhideWhenUsed="1"/>
+    <w:lsdException w:name="Body Text Indent 3" w:semiHidden="1" w:unhideWhenUsed="1"/>
+    <w:lsdException w:name="Block Text" w:semiHidden="1" w:unhideWhenUsed="1"/>
+    <w:lsdException w:name="Hyperlink" w:semiHidden="1" w:unhideWhenUsed="1"/>
+    <w:lsdException w:name="FollowedHyperlink" w:semiHidden="1" w:unhideWhenUsed="1"/>
+    <w:lsdException w:name="Strong" w:uiPriority="22" w:qFormat="1"/>
+    <w:lsdException w:name="Emphasis" w:uiPriority="20" w:qFormat="1"/>
+    <w:lsdException w:name="Document Map" w:semiHidden="1" w:unhideWhenUsed="1"/>
+    <w:lsdException w:name="Plain Text" w:semiHidden="1" w:unhideWhenUsed="1"/>
+    <w:lsdException w:name="E-mail Signature" w:semiHidden="1" w:unhideWhenUsed="1"/>
+    <w:lsdException w:name="HTML Top of Form" w:semiHidden="1" w:unhideWhenUsed="1"/>
+    <w:lsdException w:name="HTML Bottom of Form" w:semiHidden="1" w:unhideWhenUsed="1"/>
+    <w:lsdException w:name="Normal (Web)" w:semiHidden="1" w:unhideWhenUsed="1"/>
+    <w:lsdException w:name="HTML Acronym" w:semiHidden="1" w:unhideWhenUsed="1"/>
+    <w:lsdException w:name="HTML Address" w:semiHidden="1" w:unhideWhenUsed="1"/>
+    <w:lsdException w:name="HTML Cite" w:semiHidden="1" w:unhideWhenUsed="1"/>
+    <w:lsdException w:name="HTML Code" w:semiHidden="1" w:unhideWhenUsed="1"/>
+    <w:lsdException w:name="HTML Definition" w:semiHidden="1" w:unhideWhenUsed="1"/>
+    <w:lsdException w:name="HTML Keyboard" w:semiHidden="1" w:unhideWhenUsed="1"/>
+    <w:lsdException w:name="HTML Preformatted" w:semiHidden="1" w:unhideWhenUsed="1"/>
+    <w:lsdException w:name="HTML Sample" w:semiHidden="1" w:unhideWhenUsed="1"/>
+    <w:lsdException w:name="HTML Typewriter" w:semiHidden="1" w:unhideWhenUsed="1"/>
+    <w:lsdException w:name="HTML Variable" w:semiHidden="1" w:unhideWhenUsed="1"/>
+    <w:lsdException w:name="Normal Table" w:semiHidden="1" w:unhideWhenUsed="1"/>
+    <w:lsdException w:name="annotation subject" w:semiHidden="1" w:unhideWhenUsed="1"/>
+    <w:lsdException w:name="No List" w:semiHidden="1" w:unhideWhenUsed="1"/>
+    <w:lsdException w:name="Outline List 1" w:semiHidden="1" w:unhideWhenUsed="1"/>
+    <w:lsdException w:name="Outline List 2" w:semiHidden="1" w:unhideWhenUsed="1"/>
+    <w:lsdException w:name="Outline List 3" w:semiHidden="1" w:unhideWhenUsed="1"/>
+    <w:lsdException w:name="Table Simple 1" w:semiHidden="1" w:unhideWhenUsed="1"/>
+    <w:lsdException w:name="Table Simple 2" w:semiHidden="1" w:unhideWhenUsed="1"/>
+    <w:lsdException w:name="Table Simple 3" w:semiHidden="1" w:unhideWhenUsed="1"/>
+    <w:lsdException w:name="Table Classic 1" w:semiHidden="1" w:unhideWhenUsed="1"/>
+    <w:lsdException w:name="Table Classic 2" w:semiHidden="1" w:unhideWhenUsed="1"/>
+    <w:lsdException w:name="Table Classic 3" w:semiHidden="1" w:unhideWhenUsed="1"/>
+    <w:lsdException w:name="Table Classic 4" w:semiHidden="1" w:unhideWhenUsed="1"/>
+    <w:lsdException w:name="Table Colorful 1" w:semiHidden="1" w:unhideWhenUsed="1"/>
+    <w:lsdException w:name="Table Colorful 2" w:semiHidden="1" w:unhideWhenUsed="1"/>
+    <w:lsdException w:name="Table Colorful 3" w:semiHidden="1" w:unhideWhenUsed="1"/>
+    <w:lsdException w:name="Table Columns 1" w:semiHidden="1" w:unhideWhenUsed="1"/>
+    <w:lsdException w:name="Table Columns 2" w:semiHidden="1" w:unhideWhenUsed="1"/>
+    <w:lsdException w:name="Table Columns 3" w:semiHidden="1" w:unhideWhenUsed="1"/>
+    <w:lsdException w:name="Table Columns 4" w:semiHidden="1" w:unhideWhenUsed="1"/>
+    <w:lsdException w:name="Table Columns 5" w:semiHidden="1" w:unhideWhenUsed="1"/>
+    <w:lsdException w:name="Table Grid 1" w:semiHidden="1" w:unhideWhenUsed="1"/>
+    <w:lsdException w:name="Table Grid 2" w:semiHidden="1" w:unhideWhenUsed="1"/>
+    <w:lsdException w:name="Table Grid 3" w:semiHidden="1" w:unhideWhenUsed="1"/>
+    <w:lsdException w:name="Table Grid 4" w:semiHidden="1" w:unhideWhenUsed="1"/>
+    <w:lsdException w:name="Table Grid 5" w:semiHidden="1" w:unhideWhenUsed="1"/>
+    <w:lsdException w:name="Table Grid 6" w:semiHidden="1" w:unhideWhenUsed="1"/>
+    <w:lsdException w:name="Table Grid 7" w:semiHidden="1" w:unhideWhenUsed="1"/>
+    <w:lsdException w:name="Table Grid 8" w:semiHidden="1" w:unhideWhenUsed="1"/>
+    <w:lsdException w:name="Table List 1" w:semiHidden="1" w:unhideWhenUsed="1"/>
+    <w:lsdException w:name="Table List 2" w:semiHidden="1" w:unhideWhenUsed="1"/>
+    <w:lsdException w:name="Table List 3" w:semiHidden="1" w:unhideWhenUsed="1"/>
+    <w:lsdException w:name="Table List 4" w:semiHidden="1" w:unhideWhenUsed="1"/>
+    <w:lsdException w:name="Table List 5" w:semiHidden="1" w:unhideWhenUsed="1"/>
+    <w:lsdException w:name="Table List 6" w:semiHidden="1" w:unhideWhenUsed="1"/>
+    <w:lsdException w:name="Table List 7" w:semiHidden="1" w:unhideWhenUsed="1"/>
+    <w:lsdException w:name="Table List 8" w:semiHidden="1" w:unhideWhenUsed="1"/>
+    <w:lsdException w:name="Table 3D effects 1" w:semiHidden="1" w:unhideWhenUsed="1"/>
+    <w:lsdException w:name="Table 3D effects 2" w:semiHidden="1" w:unhideWhenUsed="1"/>
+    <w:lsdException w:name="Table 3D effects 3" w:semiHidden="1" w:unhideWhenUsed="1"/>
+    <w:lsdException w:name="Table Contemporary" w:semiHidden="1" w:unhideWhenUsed="1"/>
+    <w:lsdException w:name="Table Elegant" w:semiHidden="1" w:unhideWhenUsed="1"/>
+    <w:lsdException w:name="Table Professional" w:semiHidden="1" w:unhideWhenUsed="1"/>
+    <w:lsdException w:name="Table Subtle 1" w:semiHidden="1" w:unhideWhenUsed="1"/>
+    <w:lsdException w:name="Table Subtle 2" w:semiHidden="1" w:unhideWhenUsed="1"/>
+    <w:lsdException w:name="Table Web 1" w:semiHidden="1" w:unhideWhenUsed="1"/>
+    <w:lsdException w:name="Table Web 2" w:semiHidden="1" w:unhideWhenUsed="1"/>
+    <w:lsdException w:name="Table Web 3" w:semiHidden="1" w:unhideWhenUsed="1"/>
+    <w:lsdException w:name="Balloon Text" w:semiHidden="1" w:unhideWhenUsed="1"/>
+    <w:lsdException w:name="Table Grid" w:uiPriority="39"/>
+    <w:lsdException w:name="Table Theme" w:semiHidden="1" w:unhideWhenUsed="1"/>
+    <w:lsdException w:name="Placeholder Text" w:semiHidden="1"/>
+    <w:lsdException w:name="No Spacing" w:uiPriority="1" w:qFormat="1"/>
+    <w:lsdException w:name="Light Shading" w:uiPriority="60"/>
+    <w:lsdException w:name="Light List" w:uiPriority="61"/>
+    <w:lsdException w:name="Light Grid" w:uiPriority="62"/>
+    <w:lsdException w:name="Medium Shading 1" w:uiPriority="63"/>
+    <w:lsdException w:name="Medium Shading 2" w:uiPriority="64"/>
+    <w:lsdException w:name="Medium List 1" w:uiPriority="65"/>
+    <w:lsdException w:name="Medium List 2" w:uiPriority="66"/>
+    <w:lsdException w:name="Medium Grid 1" w:uiPriority="67"/>
+    <w:lsdException w:name="Medium Grid 2" w:uiPriority="68"/>
+    <w:lsdException w:name="Medium Grid 3" w:uiPriority="69"/>
+    <w:lsdException w:name="Dark List" w:uiPriority="70"/>
+    <w:lsdException w:name="Colorful Shading" w:uiPriority="71"/>
+    <w:lsdException w:name="Colorful List" w:uiPriority="72"/>
+    <w:lsdException w:name="Colorful Grid" w:uiPriority="73"/>
+    <w:lsdException w:name="Light Shading Accent 1" w:uiPriority="60"/>
+    <w:lsdException w:name="Light List Accent 1" w:uiPriority="61"/>
+    <w:lsdException w:name="Light Grid Accent 1" w:uiPriority="62"/>
+    <w:lsdException w:name="Medium Shading 1 Accent 1" w:uiPriority="63"/>
+    <w:lsdException w:name="Medium Shading 2 Accent 1" w:uiPriority="64"/>
+    <w:lsdException w:name="Medium List 1 Accent 1" w:uiPriority="65"/>
+    <w:lsdException w:name="Revision" w:semiHidden="1"/>
+    <w:lsdException w:name="List Paragraph" w:uiPriority="34" w:qFormat="1"/>
+    <w:lsdException w:name="Quote" w:uiPriority="29" w:qFormat="1"/>
+    <w:lsdException w:name="Intense Quote" w:uiPriority="30" w:qFormat="1"/>
+    <w:lsdException w:name="Medium List 2 Accent 1" w:uiPriority="66"/>
+    <w:lsdException w:name="Medium Grid 1 Accent 1" w:uiPriority="67"/>
+    <w:lsdException w:name="Medium Grid 2 Accent 1" w:uiPriority="68"/>
+    <w:lsdException w:name="Medium Grid 3 Accent 1" w:uiPriority="69"/>
+    <w:lsdException w:name="Dark List Accent 1" w:uiPriority="70"/>
+    <w:lsdException w:name="Colorful Shading Accent 1" w:uiPriority="71"/>
+    <w:lsdException w:name="Colorful List Accent 1" w:uiPriority="72"/>
+    <w:lsdException w:name="Colorful Grid Accent 1" w:uiPriority="73"/>
+    <w:lsdException w:name="Light Shading Accent 2" w:uiPriority="60"/>
+    <w:lsdException w:name="Light List Accent 2" w:uiPriority="61"/>
+    <w:lsdException w:name="Light Grid Accent 2" w:uiPriority="62"/>
+    <w:lsdException w:name="Medium Shading 1 Accent 2" w:uiPriority="63"/>
+    <w:lsdException w:name="Medium Shading 2 Accent 2" w:uiPriority="64"/>
+    <w:lsdException w:name="Medium List 1 Accent 2" w:uiPriority="65"/>
+    <w:lsdException w:name="Medium List 2 Accent 2" w:uiPriority="66"/>
+    <w:lsdException w:name="Medium Grid 1 Accent 2" w:uiPriority="67"/>
+    <w:lsdException w:name="Medium Grid 2 Accent 2" w:uiPriority="68"/>
+    <w:lsdException w:name="Medium Grid 3 Accent 2" w:uiPriority="69"/>
+    <w:lsdException w:name="Dark List Accent 2" w:uiPriority="70"/>
+    <w:lsdException w:name="Colorful Shading Accent 2" w:uiPriority="71"/>
+    <w:lsdException w:name="Colorful List Accent 2" w:uiPriority="72"/>
+    <w:lsdException w:name="Colorful Grid Accent 2" w:uiPriority="73"/>
+    <w:lsdException w:name="Light Shading Accent 3" w:uiPriority="60"/>
+    <w:lsdException w:name="Light List Accent 3" w:uiPriority="61"/>
+    <w:lsdException w:name="Light Grid Accent 3" w:uiPriority="62"/>
+    <w:lsdException w:name="Medium Shading 1 Accent 3" w:uiPriority="63"/>
+    <w:lsdException w:name="Medium Shading 2 Accent 3" w:uiPriority="64"/>
+    <w:lsdException w:name="Medium List 1 Accent 3" w:uiPriority="65"/>
+    <w:lsdException w:name="Medium List 2 Accent 3" w:uiPriority="66"/>
+    <w:lsdException w:name="Medium Grid 1 Accent 3" w:uiPriority="67"/>
+    <w:lsdException w:name="Medium Grid 2 Accent 3" w:uiPriority="68"/>
+    <w:lsdException w:name="Medium Grid 3 Accent 3" w:uiPriority="69"/>
+    <w:lsdException w:name="Dark List Accent 3" w:uiPriority="70"/>
+    <w:lsdException w:name="Colorful Shading Accent 3" w:uiPriority="71"/>
+    <w:lsdException w:name="Colorful List Accent 3" w:uiPriority="72"/>
+    <w:lsdException w:name="Colorful Grid Accent 3" w:uiPriority="73"/>
+    <w:lsdException w:name="Light Shading Accent 4" w:uiPriority="60"/>
+    <w:lsdException w:name="Light List Accent 4" w:uiPriority="61"/>
+    <w:lsdException w:name="Light Grid Accent 4" w:uiPriority="62"/>
+    <w:lsdException w:name="Medium Shading 1 Accent 4" w:uiPriority="63"/>
+    <w:lsdException w:name="Medium Shading 2 Accent 4" w:uiPriority="64"/>
+    <w:lsdException w:name="Medium List 1 Accent 4" w:uiPriority="65"/>
+    <w:lsdException w:name="Medium List 2 Accent 4" w:uiPriority="66"/>
+    <w:lsdException w:name="Medium Grid 1 Accent 4" w:uiPriority="67"/>
+    <w:lsdException w:name="Medium Grid 2 Accent 4" w:uiPriority="68"/>
+    <w:lsdException w:name="Medium Grid 3 Accent 4" w:uiPriority="69"/>
+    <w:lsdException w:name="Dark List Accent 4" w:uiPriority="70"/>
+    <w:lsdException w:name="Colorful Shading Accent 4" w:uiPriority="71"/>
+    <w:lsdException w:name="Colorful List Accent 4" w:uiPriority="72"/>
+    <w:lsdException w:name="Colorful Grid Accent 4" w:uiPriority="73"/>
+    <w:lsdException w:name="Light Shading Accent 5" w:uiPriority="60"/>
+    <w:lsdException w:name="Light List Accent 5" w:uiPriority="61"/>
+    <w:lsdException w:name="Light Grid Accent 5" w:uiPriority="62"/>
+    <w:lsdException w:name="Medium Shading 1 Accent 5" w:uiPriority="63"/>
+    <w:lsdException w:name="Medium Shading 2 Accent 5" w:uiPriority="64"/>
+    <w:lsdException w:name="Medium List 1 Accent 5" w:uiPriority="65"/>
+    <w:lsdException w:name="Medium List 2 Accent 5" w:uiPriority="66"/>
+    <w:lsdException w:name="Medium Grid 1 Accent 5" w:uiPriority="67"/>
+    <w:lsdException w:name="Medium Grid 2 Accent 5" w:uiPriority="68"/>
+    <w:lsdException w:name="Medium Grid 3 Accent 5" w:uiPriority="69"/>
+    <w:lsdException w:name="Dark List Accent 5" w:uiPriority="70"/>
+    <w:lsdException w:name="Colorful Shading Accent 5" w:uiPriority="71"/>
+    <w:lsdException w:name="Colorful List Accent 5" w:uiPriority="72"/>
+    <w:lsdException w:name="Colorful Grid Accent 5" w:uiPriority="73"/>
+    <w:lsdException w:name="Light Shading Accent 6" w:uiPriority="60"/>
+    <w:lsdException w:name="Light List Accent 6" w:uiPriority="61"/>
+    <w:lsdException w:name="Light Grid Accent 6" w:uiPriority="62"/>
+    <w:lsdException w:name="Medium Shading 1 Accent 6" w:uiPriority="63"/>
+    <w:lsdException w:name="Medium Shading 2 Accent 6" w:uiPriority="64"/>
+    <w:lsdException w:name="Medium List 1 Accent 6" w:uiPriority="65"/>
+    <w:lsdException w:name="Medium List 2 Accent 6" w:uiPriority="66"/>
+    <w:lsdException w:name="Medium Grid 1 Accent 6" w:uiPriority="67"/>
+    <w:lsdException w:name="Medium Grid 2 Accent 6" w:uiPriority="68"/>
+    <w:lsdException w:name="Medium Grid 3 Accent 6" w:uiPriority="69"/>
+    <w:lsdException w:name="Dark List Accent 6" w:uiPriority="70"/>
+    <w:lsdException w:name="Colorful Shading Accent 6" w:uiPriority="71"/>
+    <w:lsdException w:name="Colorful List Accent 6" w:uiPriority="72"/>
+    <w:lsdException w:name="Colorful Grid Accent 6" w:uiPriority="73"/>
+    <w:lsdException w:name="Subtle Emphasis" w:uiPriority="19" w:qFormat="1"/>
+    <w:lsdException w:name="Intense Emphasis" w:uiPriority="21" w:qFormat="1"/>
+    <w:lsdException w:name="Subtle Reference" w:uiPriority="31" w:qFormat="1"/>
+    <w:lsdException w:name="Intense Reference" w:uiPriority="32" w:qFormat="1"/>
+    <w:lsdException w:name="Book Title" w:uiPriority="33" w:qFormat="1"/>
+    <w:lsdException w:name="Bibliography" w:semiHidden="1" w:uiPriority="37" w:unhideWhenUsed="1"/>
+    <w:lsdException w:name="TOC Heading" w:semiHidden="1" w:uiPriority="39" w:unhideWhenUsed="1" w:qFormat="1"/>
+    <w:lsdException w:name="Plain Table 1" w:uiPriority="41"/>
+    <w:lsdException w:name="Plain Table 2" w:uiPriority="42"/>
+    <w:lsdException w:name="Plain Table 3" w:uiPriority="43"/>
+    <w:lsdException w:name="Plain Table 4" w:uiPriority="44"/>
+    <w:lsdException w:name="Plain Table 5" w:uiPriority="45"/>
+    <w:lsdException w:name="Grid Table Light" w:uiPriority="40"/>
+    <w:lsdException w:name="Grid Table 1 Light" w:uiPriority="46"/>
+    <w:lsdException w:name="Grid Table 2" w:uiPriority="47"/>
+    <w:lsdException w:name="Grid Table 3" w:uiPriority="48"/>
+    <w:lsdException w:name="Grid Table 4" w:uiPriority="49"/>
+    <w:lsdException w:name="Grid Table 5 Dark" w:uiPriority="50"/>
+    <w:lsdException w:name="Grid Table 6 Colorful" w:uiPriority="51"/>
+    <w:lsdException w:name="Grid Table 7 Colorful" w:uiPriority="52"/>
+    <w:lsdException w:name="Grid Table 1 Light Accent 1" w:uiPriority="46"/>
+    <w:lsdException w:name="Grid Table 2 Accent 1" w:uiPriority="47"/>
+    <w:lsdException w:name="Grid Table 3 Accent 1" w:uiPriority="48"/>
+    <w:lsdException w:name="Grid Table 4 Accent 1" w:uiPriority="49"/>
+    <w:lsdException w:name="Grid Table 5 Dark Accent 1" w:uiPriority="50"/>
+    <w:lsdException w:name="Grid Table 6 Colorful Accent 1" w:uiPriority="51"/>
+    <w:lsdException w:name="Grid Table 7 Colorful Accent 1" w:uiPriority="52"/>
+    <w:lsdException w:name="Grid Table 1 Light Accent 2" w:uiPriority="46"/>
+    <w:lsdException w:name="Grid Table 2 Accent 2" w:uiPriority="47"/>
+    <w:lsdException w:name="Grid Table 3 Accent 2" w:uiPriority="48"/>
+    <w:lsdException w:name="Grid Table 4 Accent 2" w:uiPriority="49"/>
+    <w:lsdException w:name="Grid Table 5 Dark Accent 2" w:uiPriority="50"/>
+    <w:lsdException w:name="Grid Table 6 Colorful Accent 2" w:uiPriority="51"/>
+    <w:lsdException w:name="Grid Table 7 Colorful Accent 2" w:uiPriority="52"/>
+    <w:lsdException w:name="Grid Table 1 Light Accent 3" w:uiPriority="46"/>
+    <w:lsdException w:name="Grid Table 2 Accent 3" w:uiPriority="47"/>
+    <w:lsdException w:name="Grid Table 3 Accent 3" w:uiPriority="48"/>
+    <w:lsdException w:name="Grid Table 4 Accent 3" w:uiPriority="49"/>
+    <w:lsdException w:name="Grid Table 5 Dark Accent 3" w:uiPriority="50"/>
+    <w:lsdException w:name="Grid Table 6 Colorful Accent 3" w:uiPriority="51"/>
+    <w:lsdException w:name="Grid Table 7 Colorful Accent 3" w:uiPriority="52"/>
+    <w:lsdException w:name="Grid Table 1 Light Accent 4" w:uiPriority="46"/>
+    <w:lsdException w:name="Grid Table 2 Accent 4" w:uiPriority="47"/>
+    <w:lsdException w:name="Grid Table 3 Accent 4" w:uiPriority="48"/>
+    <w:lsdException w:name="Grid Table 4 Accent 4" w:uiPriority="49"/>
+    <w:lsdException w:name="Grid Table 5 Dark Accent 4" w:uiPriority="50"/>
+    <w:lsdException w:name="Grid Table 6 Colorful Accent 4" w:uiPriority="51"/>
+    <w:lsdException w:name="Grid Table 7 Colorful Accent 4" w:uiPriority="52"/>
+    <w:lsdException w:name="Grid Table 1 Light Accent 5" w:uiPriority="46"/>
+    <w:lsdException w:name="Grid Table 2 Accent 5" w:uiPriority="47"/>
+    <w:lsdException w:name="Grid Table 3 Accent 5" w:uiPriority="48"/>
+    <w:lsdException w:name="Grid Table 4 Accent 5" w:uiPriority="49"/>
+    <w:lsdException w:name="Grid Table 5 Dark Accent 5" w:uiPriority="50"/>
+    <w:lsdException w:name="Grid Table 6 Colorful Accent 5" w:uiPriority="51"/>
+    <w:lsdException w:name="Grid Table 7 Colorful Accent 5" w:uiPriority="52"/>
+    <w:lsdException w:name="Grid Table 1 Light Accent 6" w:uiPriority="46"/>
+    <w:lsdException w:name="Grid Table 2 Accent 6" w:uiPriority="47"/>
+    <w:lsdException w:name="Grid Table 3 Accent 6" w:uiPriority="48"/>
+    <w:lsdException w:name="Grid Table 4 Accent 6" w:uiPriority="49"/>
+    <w:lsdException w:name="Grid Table 5 Dark Accent 6" w:uiPriority="50"/>
+    <w:lsdException w:name="Grid Table 6 Colorful Accent 6" w:uiPriority="51"/>
+    <w:lsdException w:name="Grid Table 7 Colorful Accent 6" w:uiPriority="52"/>
+    <w:lsdException w:name="List Table 1 Light" w:uiPriority="46"/>
+    <w:lsdException w:name="List Table 2" w:uiPriority="47"/>
+    <w:lsdException w:name="List Table 3" w:uiPriority="48"/>
+    <w:lsdException w:name="List Table 4" w:uiPriority="49"/>
+    <w:lsdException w:name="List Table 5 Dark" w:uiPriority="50"/>
+    <w:lsdException w:name="List Table 6 Colorful" w:uiPriority="51"/>
+    <w:lsdException w:name="List Table 7 Colorful" w:uiPriority="52"/>
+    <w:lsdException w:name="List Table 1 Light Accent 1" w:uiPriority="46"/>
+    <w:lsdException w:name="List Table 2 Accent 1" w:uiPriority="47"/>
+    <w:lsdException w:name="List Table 3 Accent 1" w:uiPriority="48"/>
+    <w:lsdException w:name="List Table 4 Accent 1" w:uiPriority="49"/>
+    <w:lsdException w:name="List Table 5 Dark Accent 1" w:uiPriority="50"/>
+    <w:lsdException w:name="List Table 6 Colorful Accent 1" w:uiPriority="51"/>
+    <w:lsdException w:name="List Table 7 Colorful Accent 1" w:uiPriority="52"/>
+    <w:lsdException w:name="List Table 1 Light Accent 2" w:uiPriority="46"/>
+    <w:lsdException w:name="List Table 2 Accent 2" w:uiPriority="47"/>
+    <w:lsdException w:name="List Table 3 Accent 2" w:uiPriority="48"/>
+    <w:lsdException w:name="List Table 4 Accent 2" w:uiPriority="49"/>
+    <w:lsdException w:name="List Table 5 Dark Accent 2" w:uiPriority="50"/>
+    <w:lsdException w:name="List Table 6 Colorful Accent 2" w:uiPriority="51"/>
+    <w:lsdException w:name="List Table 7 Colorful Accent 2" w:uiPriority="52"/>
+    <w:lsdException w:name="List Table 1 Light Accent 3" w:uiPriority="46"/>
+    <w:lsdException w:name="List Table 2 Accent 3" w:uiPriority="47"/>
+    <w:lsdException w:name="List Table 3 Accent 3" w:uiPriority="48"/>
+    <w:lsdException w:name="List Table 4 Accent 3" w:uiPriority="49"/>
+    <w:lsdException w:name="List Table 5 Dark Accent 3" w:uiPriority="50"/>
+    <w:lsdException w:name="List Table 6 Colorful Accent 3" w:uiPriority="51"/>
+    <w:lsdException w:name="List Table 7 Colorful Accent 3" w:uiPriority="52"/>
+    <w:lsdException w:name="List Table 1 Light Accent 4" w:uiPriority="46"/>
+    <w:lsdException w:name="List Table 2 Accent 4" w:uiPriority="47"/>
+    <w:lsdException w:name="List Table 3 Accent 4" w:uiPriority="48"/>
+    <w:lsdException w:name="List Table 4 Accent 4" w:uiPriority="49"/>
+    <w:lsdException w:name="List Table 5 Dark Accent 4" w:uiPriority="50"/>
+    <w:lsdException w:name="List Table 6 Colorful Accent 4" w:uiPriority="51"/>
+    <w:lsdException w:name="List Table 7 Colorful Accent 4" w:uiPriority="52"/>
+    <w:lsdException w:name="List Table 1 Light Accent 5" w:uiPriority="46"/>
+    <w:lsdException w:name="List Table 2 Accent 5" w:uiPriority="47"/>
+    <w:lsdException w:name="List Table 3 Accent 5" w:uiPriority="48"/>
+    <w:lsdException w:name="List Table 4 Accent 5" w:uiPriority="49"/>
+    <w:lsdException w:name="List Table 5 Dark Accent 5" w:uiPriority="50"/>
+    <w:lsdException w:name="List Table 6 Colorful Accent 5" w:uiPriority="51"/>
+    <w:lsdException w:name="List Table 7 Colorful Accent 5" w:uiPriority="52"/>
+    <w:lsdException w:name="List Table 1 Light Accent 6" w:uiPriority="46"/>
+    <w:lsdException w:name="List Table 2 Accent 6" w:uiPriority="47"/>
+    <w:lsdException w:name="List Table 3 Accent 6" w:uiPriority="48"/>
+    <w:lsdException w:name="List Table 4 Accent 6" w:uiPriority="49"/>
+    <w:lsdException w:name="List Table 5 Dark Accent 6" w:uiPriority="50"/>
+    <w:lsdException w:name="List Table 6 Colorful Accent 6" w:uiPriority="51"/>
+    <w:lsdException w:name="List Table 7 Colorful Accent 6" w:uiPriority="52"/>
+    <w:lsdException w:name="Mention" w:semiHidden="1" w:unhideWhenUsed="1"/>
+    <w:lsdException w:name="Smart Hyperlink" w:semiHidden="1" w:unhideWhenUsed="1"/>
+    <w:lsdException w:name="Hashtag" w:semiHidden="1" w:unhideWhenUsed="1"/>
+    <w:lsdException w:name="Unresolved Mention" w:semiHidden="1" w:unhideWhenUsed="1"/>
+    <w:lsdException w:name="Smart Link" w:semiHidden="1" w:unhideWhenUsed="1"/>
+    <w:lsdException w:name="Smart Link Error" w:semiHidden="1" w:unhideWhenUsed="1"/>
+  </w:latentStyles>
+  <w:style w:type="paragraph" w:default="1" w:styleId="Normal">
+    <w:name w:val="Normal"/>
+    <w:qFormat/>
   </w:style>
   <w:style w:type="paragraph" w:styleId="Heading1">
     <w:name w:val="heading 1"/>
     <w:basedOn w:val="Normal"/>
     <w:next w:val="Normal"/>
+    <w:uiPriority w:val="9"/>
+    <w:qFormat/>
     <w:pPr>
-      <w:keepNext w:val="1"/>
-      <w:keepLines w:val="1"/>
-      <w:spacing w:after="120" w:before="400" w:lineRule="auto"/>
+      <w:keepNext/>
+      <w:keepLines/>
+      <w:spacing w:before="400" w:after="120"/>
+      <w:outlineLvl w:val="0"/>
     </w:pPr>
     <w:rPr>
       <w:sz w:val="40"/>
@@ -293,13 +1610,17 @@
     <w:name w:val="heading 2"/>
     <w:basedOn w:val="Normal"/>
     <w:next w:val="Normal"/>
+    <w:uiPriority w:val="9"/>
+    <w:semiHidden/>
+    <w:unhideWhenUsed/>
+    <w:qFormat/>
     <w:pPr>
-      <w:keepNext w:val="1"/>
-      <w:keepLines w:val="1"/>
-      <w:spacing w:after="120" w:before="360" w:lineRule="auto"/>
+      <w:keepNext/>
+      <w:keepLines/>
+      <w:spacing w:before="360" w:after="120"/>
+      <w:outlineLvl w:val="1"/>
     </w:pPr>
     <w:rPr>
-      <w:b w:val="0"/>
       <w:sz w:val="32"/>
       <w:szCs w:val="32"/>
     </w:rPr>
@@ -308,13 +1629,17 @@
     <w:name w:val="heading 3"/>
     <w:basedOn w:val="Normal"/>
     <w:next w:val="Normal"/>
+    <w:uiPriority w:val="9"/>
+    <w:semiHidden/>
+    <w:unhideWhenUsed/>
+    <w:qFormat/>
     <w:pPr>
-      <w:keepNext w:val="1"/>
-      <w:keepLines w:val="1"/>
-      <w:spacing w:after="80" w:before="320" w:lineRule="auto"/>
+      <w:keepNext/>
+      <w:keepLines/>
+      <w:spacing w:before="320" w:after="80"/>
+      <w:outlineLvl w:val="2"/>
     </w:pPr>
     <w:rPr>
-      <w:b w:val="0"/>
       <w:color w:val="434343"/>
       <w:sz w:val="28"/>
       <w:szCs w:val="28"/>
@@ -324,10 +1649,15 @@
     <w:name w:val="heading 4"/>
     <w:basedOn w:val="Normal"/>
     <w:next w:val="Normal"/>
+    <w:uiPriority w:val="9"/>
+    <w:semiHidden/>
+    <w:unhideWhenUsed/>
+    <w:qFormat/>
     <w:pPr>
-      <w:keepNext w:val="1"/>
-      <w:keepLines w:val="1"/>
-      <w:spacing w:after="80" w:before="280" w:lineRule="auto"/>
+      <w:keepNext/>
+      <w:keepLines/>
+      <w:spacing w:before="280" w:after="80"/>
+      <w:outlineLvl w:val="3"/>
     </w:pPr>
     <w:rPr>
       <w:color w:val="666666"/>
@@ -339,41 +1669,76 @@
     <w:name w:val="heading 5"/>
     <w:basedOn w:val="Normal"/>
     <w:next w:val="Normal"/>
+    <w:uiPriority w:val="9"/>
+    <w:semiHidden/>
+    <w:unhideWhenUsed/>
+    <w:qFormat/>
     <w:pPr>
-      <w:keepNext w:val="1"/>
-      <w:keepLines w:val="1"/>
-      <w:spacing w:after="80" w:before="240" w:lineRule="auto"/>
+      <w:keepNext/>
+      <w:keepLines/>
+      <w:spacing w:before="240" w:after="80"/>
+      <w:outlineLvl w:val="4"/>
     </w:pPr>
     <w:rPr>
       <w:color w:val="666666"/>
-      <w:sz w:val="22"/>
-      <w:szCs w:val="22"/>
     </w:rPr>
   </w:style>
   <w:style w:type="paragraph" w:styleId="Heading6">
     <w:name w:val="heading 6"/>
     <w:basedOn w:val="Normal"/>
     <w:next w:val="Normal"/>
+    <w:uiPriority w:val="9"/>
+    <w:semiHidden/>
+    <w:unhideWhenUsed/>
+    <w:qFormat/>
     <w:pPr>
-      <w:keepNext w:val="1"/>
-      <w:keepLines w:val="1"/>
-      <w:spacing w:after="80" w:before="240" w:lineRule="auto"/>
+      <w:keepNext/>
+      <w:keepLines/>
+      <w:spacing w:before="240" w:after="80"/>
+      <w:outlineLvl w:val="5"/>
     </w:pPr>
     <w:rPr>
-      <w:i w:val="1"/>
+      <w:i/>
       <w:color w:val="666666"/>
-      <w:sz w:val="22"/>
-      <w:szCs w:val="22"/>
     </w:rPr>
+  </w:style>
+  <w:style w:type="character" w:default="1" w:styleId="DefaultParagraphFont">
+    <w:name w:val="Default Paragraph Font"/>
+    <w:uiPriority w:val="1"/>
+    <w:semiHidden/>
+    <w:unhideWhenUsed/>
+  </w:style>
+  <w:style w:type="table" w:default="1" w:styleId="TableNormal">
+    <w:name w:val="Normal Table"/>
+    <w:uiPriority w:val="99"/>
+    <w:semiHidden/>
+    <w:unhideWhenUsed/>
+    <w:tblPr>
+      <w:tblInd w:w="0" w:type="dxa"/>
+      <w:tblCellMar>
+        <w:top w:w="0" w:type="dxa"/>
+        <w:left w:w="108" w:type="dxa"/>
+        <w:bottom w:w="0" w:type="dxa"/>
+        <w:right w:w="108" w:type="dxa"/>
+      </w:tblCellMar>
+    </w:tblPr>
+  </w:style>
+  <w:style w:type="numbering" w:default="1" w:styleId="NoList">
+    <w:name w:val="No List"/>
+    <w:uiPriority w:val="99"/>
+    <w:semiHidden/>
+    <w:unhideWhenUsed/>
   </w:style>
   <w:style w:type="paragraph" w:styleId="Title">
     <w:name w:val="Title"/>
     <w:basedOn w:val="Normal"/>
     <w:next w:val="Normal"/>
+    <w:uiPriority w:val="10"/>
+    <w:qFormat/>
     <w:pPr>
-      <w:keepNext w:val="1"/>
-      <w:keepLines w:val="1"/>
-      <w:spacing w:after="60" w:before="0" w:lineRule="auto"/>
+      <w:keepNext/>
+      <w:keepLines/>
+      <w:spacing w:after="60"/>
     </w:pPr>
     <w:rPr>
       <w:sz w:val="52"/>
@@ -384,17 +1749,42 @@
     <w:name w:val="Subtitle"/>
     <w:basedOn w:val="Normal"/>
     <w:next w:val="Normal"/>
+    <w:uiPriority w:val="11"/>
+    <w:qFormat/>
     <w:pPr>
-      <w:keepNext w:val="1"/>
-      <w:keepLines w:val="1"/>
-      <w:spacing w:after="320" w:before="0" w:lineRule="auto"/>
+      <w:keepNext/>
+      <w:keepLines/>
+      <w:spacing w:after="320"/>
     </w:pPr>
     <w:rPr>
-      <w:rFonts w:ascii="Arial" w:cs="Arial" w:eastAsia="Arial" w:hAnsi="Arial"/>
-      <w:i w:val="0"/>
       <w:color w:val="666666"/>
       <w:sz w:val="30"/>
       <w:szCs w:val="30"/>
+    </w:rPr>
+  </w:style>
+  <w:style w:type="paragraph" w:styleId="NoSpacing">
+    <w:name w:val="No Spacing"/>
+    <w:link w:val="NoSpacingChar"/>
+    <w:uiPriority w:val="1"/>
+    <w:qFormat/>
+    <w:rsid w:val="00D24551"/>
+    <w:pPr>
+      <w:spacing w:line="240" w:lineRule="auto"/>
+    </w:pPr>
+    <w:rPr>
+      <w:rFonts w:asciiTheme="minorHAnsi" w:eastAsiaTheme="minorEastAsia" w:hAnsiTheme="minorHAnsi" w:cstheme="minorBidi"/>
+      <w:lang w:val="en-US" w:eastAsia="en-US"/>
+    </w:rPr>
+  </w:style>
+  <w:style w:type="character" w:customStyle="1" w:styleId="NoSpacingChar">
+    <w:name w:val="No Spacing Char"/>
+    <w:basedOn w:val="DefaultParagraphFont"/>
+    <w:link w:val="NoSpacing"/>
+    <w:uiPriority w:val="1"/>
+    <w:rsid w:val="00D24551"/>
+    <w:rPr>
+      <w:rFonts w:asciiTheme="minorHAnsi" w:eastAsiaTheme="minorEastAsia" w:hAnsiTheme="minorHAnsi" w:cstheme="minorBidi"/>
+      <w:lang w:val="en-US" w:eastAsia="en-US"/>
     </w:rPr>
   </w:style>
 </w:styles>
@@ -718,4 +2108,23 @@
   </a:objectDefaults>
   <a:extraClrSchemeLst/>
 </a:theme>
+</file>
+
+<file path=customXml/item1.xml><?xml version="1.0" encoding="utf-8"?>
+<CoverPageProperties xmlns="http://schemas.microsoft.com/office/2006/coverPageProps">
+  <PublishDate>2019-2020</PublishDate>
+  <Abstract/>
+  <CompanyAddress/>
+  <CompanyPhone/>
+  <CompanyFax/>
+  <CompanyEmail/>
+</CoverPageProperties>
+</file>
+
+<file path=customXml/itemProps1.xml><?xml version="1.0" encoding="utf-8"?>
+<ds:datastoreItem xmlns:ds="http://schemas.openxmlformats.org/officeDocument/2006/customXml" ds:itemID="{55AF091B-3C7A-41E3-B477-F2FDAA23CFDA}">
+  <ds:schemaRefs>
+    <ds:schemaRef ds:uri="http://schemas.microsoft.com/office/2006/coverPageProps"/>
+  </ds:schemaRefs>
+</ds:datastoreItem>
 </file>
</xml_diff>